<commit_message>
Added service contract for ride booking
</commit_message>
<xml_diff>
--- a/docs/Service Contract for Taxi Tap.docx
+++ b/docs/Service Contract for Taxi Tap.docx
@@ -601,6 +601,1058 @@
       </w:r>
       <w:r>
         <w:t>user and provides a session token.</w:t>
+      </w:r>
+    </w:p>
+    <w:p>
+      <w:pPr>
+        <w:rPr>
+          <w:b/>
+          <w:u w:val="single"/>
+        </w:rPr>
+      </w:pPr>
+      <w:proofErr w:type="spellStart"/>
+      <w:r>
+        <w:rPr>
+          <w:b/>
+          <w:u w:val="single"/>
+        </w:rPr>
+        <w:t>RideBookingServiceContract</w:t>
+      </w:r>
+      <w:proofErr w:type="spellEnd"/>
+    </w:p>
+    <w:p>
+      <w:pPr>
+        <w:pStyle w:val="ListParagraph"/>
+        <w:numPr>
+          <w:ilvl w:val="0"/>
+          <w:numId w:val="5"/>
+        </w:numPr>
+        <w:rPr>
+          <w:color w:val="000000" w:themeColor="text1"/>
+        </w:rPr>
+      </w:pPr>
+      <w:proofErr w:type="spellStart"/>
+      <w:r>
+        <w:rPr>
+          <w:color w:val="000000" w:themeColor="text1"/>
+        </w:rPr>
+        <w:t>ViewAvailableTaxis</w:t>
+      </w:r>
+      <w:proofErr w:type="spellEnd"/>
+    </w:p>
+    <w:p>
+      <w:pPr>
+        <w:pStyle w:val="ListParagraph"/>
+        <w:numPr>
+          <w:ilvl w:val="1"/>
+          <w:numId w:val="5"/>
+        </w:numPr>
+        <w:rPr>
+          <w:color w:val="000000" w:themeColor="text1"/>
+        </w:rPr>
+      </w:pPr>
+      <w:r>
+        <w:rPr>
+          <w:color w:val="000000" w:themeColor="text1"/>
+        </w:rPr>
+        <w:t>Request</w:t>
+      </w:r>
+    </w:p>
+    <w:p>
+      <w:pPr>
+        <w:pStyle w:val="ListParagraph"/>
+        <w:ind w:left="2160"/>
+        <w:rPr>
+          <w:b/>
+          <w:color w:val="000000" w:themeColor="text1"/>
+        </w:rPr>
+      </w:pPr>
+      <w:r>
+        <w:rPr>
+          <w:b/>
+          <w:color w:val="000000" w:themeColor="text1"/>
+        </w:rPr>
+        <w:t>{</w:t>
+      </w:r>
+    </w:p>
+    <w:p>
+      <w:pPr>
+        <w:pStyle w:val="ListParagraph"/>
+        <w:ind w:left="2160"/>
+        <w:rPr>
+          <w:b/>
+          <w:color w:val="000000" w:themeColor="text1"/>
+        </w:rPr>
+      </w:pPr>
+      <w:r>
+        <w:rPr>
+          <w:b/>
+          <w:color w:val="000000" w:themeColor="text1"/>
+        </w:rPr>
+        <w:t xml:space="preserve">  "</w:t>
+      </w:r>
+      <w:proofErr w:type="spellStart"/>
+      <w:r>
+        <w:rPr>
+          <w:b/>
+          <w:color w:val="000000" w:themeColor="text1"/>
+        </w:rPr>
+        <w:t>userLocation</w:t>
+      </w:r>
+      <w:proofErr w:type="spellEnd"/>
+      <w:r>
+        <w:rPr>
+          <w:b/>
+          <w:color w:val="000000" w:themeColor="text1"/>
+        </w:rPr>
+        <w:t xml:space="preserve">": </w:t>
+      </w:r>
+      <w:proofErr w:type="gramStart"/>
+      <w:r>
+        <w:rPr>
+          <w:b/>
+          <w:color w:val="000000" w:themeColor="text1"/>
+        </w:rPr>
+        <w:t>{ "</w:t>
+      </w:r>
+      <w:proofErr w:type="gramEnd"/>
+      <w:r>
+        <w:rPr>
+          <w:b/>
+          <w:color w:val="000000" w:themeColor="text1"/>
+        </w:rPr>
+        <w:t>latitude": float, "longitude": float }</w:t>
+      </w:r>
+    </w:p>
+    <w:p>
+      <w:pPr>
+        <w:pStyle w:val="ListParagraph"/>
+        <w:ind w:left="2160"/>
+        <w:rPr>
+          <w:b/>
+          <w:color w:val="000000" w:themeColor="text1"/>
+        </w:rPr>
+      </w:pPr>
+      <w:r>
+        <w:rPr>
+          <w:b/>
+          <w:color w:val="000000" w:themeColor="text1"/>
+        </w:rPr>
+        <w:t>}</w:t>
+      </w:r>
+    </w:p>
+    <w:p>
+      <w:pPr>
+        <w:pStyle w:val="ListParagraph"/>
+        <w:numPr>
+          <w:ilvl w:val="1"/>
+          <w:numId w:val="5"/>
+        </w:numPr>
+        <w:rPr>
+          <w:color w:val="000000" w:themeColor="text1"/>
+        </w:rPr>
+      </w:pPr>
+      <w:r>
+        <w:rPr>
+          <w:color w:val="000000" w:themeColor="text1"/>
+        </w:rPr>
+        <w:t>Response</w:t>
+      </w:r>
+    </w:p>
+    <w:p>
+      <w:pPr>
+        <w:ind w:left="1980"/>
+        <w:rPr>
+          <w:b/>
+          <w:color w:val="000000" w:themeColor="text1"/>
+        </w:rPr>
+      </w:pPr>
+      <w:r>
+        <w:rPr>
+          <w:b/>
+          <w:color w:val="000000" w:themeColor="text1"/>
+        </w:rPr>
+        <w:t>[</w:t>
+      </w:r>
+      <w:r>
+        <w:rPr>
+          <w:b/>
+          <w:color w:val="000000" w:themeColor="text1"/>
+        </w:rPr>
+        <w:t>{</w:t>
+      </w:r>
+    </w:p>
+    <w:p>
+      <w:pPr>
+        <w:pStyle w:val="ListParagraph"/>
+        <w:ind w:left="2160"/>
+        <w:rPr>
+          <w:b/>
+          <w:color w:val="000000" w:themeColor="text1"/>
+        </w:rPr>
+      </w:pPr>
+      <w:r>
+        <w:rPr>
+          <w:b/>
+          <w:color w:val="000000" w:themeColor="text1"/>
+        </w:rPr>
+        <w:t xml:space="preserve"> "</w:t>
+      </w:r>
+      <w:proofErr w:type="spellStart"/>
+      <w:r>
+        <w:rPr>
+          <w:b/>
+          <w:color w:val="000000" w:themeColor="text1"/>
+        </w:rPr>
+        <w:t>taxiId</w:t>
+      </w:r>
+      <w:proofErr w:type="spellEnd"/>
+      <w:r>
+        <w:rPr>
+          <w:b/>
+          <w:color w:val="000000" w:themeColor="text1"/>
+        </w:rPr>
+        <w:t>": "string",</w:t>
+      </w:r>
+    </w:p>
+    <w:p>
+      <w:pPr>
+        <w:pStyle w:val="ListParagraph"/>
+        <w:ind w:left="2160"/>
+        <w:rPr>
+          <w:b/>
+          <w:color w:val="000000" w:themeColor="text1"/>
+        </w:rPr>
+      </w:pPr>
+      <w:r>
+        <w:rPr>
+          <w:b/>
+          <w:color w:val="000000" w:themeColor="text1"/>
+        </w:rPr>
+        <w:t xml:space="preserve"> </w:t>
+      </w:r>
+      <w:r>
+        <w:rPr>
+          <w:b/>
+          <w:color w:val="000000" w:themeColor="text1"/>
+        </w:rPr>
+        <w:t>"</w:t>
+      </w:r>
+      <w:proofErr w:type="spellStart"/>
+      <w:r>
+        <w:rPr>
+          <w:b/>
+          <w:color w:val="000000" w:themeColor="text1"/>
+        </w:rPr>
+        <w:t>driverName</w:t>
+      </w:r>
+      <w:proofErr w:type="spellEnd"/>
+      <w:r>
+        <w:rPr>
+          <w:b/>
+          <w:color w:val="000000" w:themeColor="text1"/>
+        </w:rPr>
+        <w:t>": "string",</w:t>
+      </w:r>
+    </w:p>
+    <w:p>
+      <w:pPr>
+        <w:pStyle w:val="ListParagraph"/>
+        <w:ind w:left="2160"/>
+        <w:rPr>
+          <w:b/>
+          <w:color w:val="000000" w:themeColor="text1"/>
+        </w:rPr>
+      </w:pPr>
+      <w:r>
+        <w:rPr>
+          <w:b/>
+          <w:color w:val="000000" w:themeColor="text1"/>
+        </w:rPr>
+        <w:t xml:space="preserve"> "</w:t>
+      </w:r>
+      <w:proofErr w:type="spellStart"/>
+      <w:r>
+        <w:rPr>
+          <w:b/>
+          <w:color w:val="000000" w:themeColor="text1"/>
+        </w:rPr>
+        <w:t>availableSeats</w:t>
+      </w:r>
+      <w:proofErr w:type="spellEnd"/>
+      <w:r>
+        <w:rPr>
+          <w:b/>
+          <w:color w:val="000000" w:themeColor="text1"/>
+        </w:rPr>
+        <w:t>": "</w:t>
+      </w:r>
+      <w:proofErr w:type="spellStart"/>
+      <w:r>
+        <w:rPr>
+          <w:b/>
+          <w:color w:val="000000" w:themeColor="text1"/>
+        </w:rPr>
+        <w:t>int</w:t>
+      </w:r>
+      <w:proofErr w:type="spellEnd"/>
+      <w:r>
+        <w:rPr>
+          <w:b/>
+          <w:color w:val="000000" w:themeColor="text1"/>
+        </w:rPr>
+        <w:t>",</w:t>
+      </w:r>
+    </w:p>
+    <w:p>
+      <w:pPr>
+        <w:pStyle w:val="ListParagraph"/>
+        <w:ind w:left="2160"/>
+        <w:rPr>
+          <w:b/>
+          <w:color w:val="000000" w:themeColor="text1"/>
+        </w:rPr>
+      </w:pPr>
+      <w:r>
+        <w:rPr>
+          <w:b/>
+          <w:color w:val="000000" w:themeColor="text1"/>
+        </w:rPr>
+        <w:lastRenderedPageBreak/>
+        <w:t>"route": "string",</w:t>
+      </w:r>
+    </w:p>
+    <w:p>
+      <w:pPr>
+        <w:pStyle w:val="ListParagraph"/>
+        <w:ind w:left="2160"/>
+        <w:rPr>
+          <w:b/>
+          <w:color w:val="000000" w:themeColor="text1"/>
+        </w:rPr>
+      </w:pPr>
+      <w:r>
+        <w:rPr>
+          <w:b/>
+          <w:color w:val="000000" w:themeColor="text1"/>
+        </w:rPr>
+        <w:t xml:space="preserve"> "location": </w:t>
+      </w:r>
+      <w:proofErr w:type="gramStart"/>
+      <w:r>
+        <w:rPr>
+          <w:b/>
+          <w:color w:val="000000" w:themeColor="text1"/>
+        </w:rPr>
+        <w:t>{ "</w:t>
+      </w:r>
+      <w:proofErr w:type="gramEnd"/>
+      <w:r>
+        <w:rPr>
+          <w:b/>
+          <w:color w:val="000000" w:themeColor="text1"/>
+        </w:rPr>
+        <w:t>latitude": float, "longitude": float }</w:t>
+      </w:r>
+    </w:p>
+    <w:p>
+      <w:pPr>
+        <w:pStyle w:val="ListParagraph"/>
+        <w:ind w:left="2160"/>
+        <w:rPr>
+          <w:b/>
+          <w:color w:val="000000" w:themeColor="text1"/>
+        </w:rPr>
+      </w:pPr>
+      <w:r>
+        <w:rPr>
+          <w:b/>
+          <w:color w:val="000000" w:themeColor="text1"/>
+        </w:rPr>
+        <w:t>}</w:t>
+      </w:r>
+      <w:r>
+        <w:rPr>
+          <w:b/>
+          <w:color w:val="000000" w:themeColor="text1"/>
+        </w:rPr>
+        <w:t>]</w:t>
+      </w:r>
+    </w:p>
+    <w:p>
+      <w:pPr>
+        <w:pStyle w:val="ListParagraph"/>
+        <w:numPr>
+          <w:ilvl w:val="1"/>
+          <w:numId w:val="5"/>
+        </w:numPr>
+        <w:rPr>
+          <w:color w:val="000000" w:themeColor="text1"/>
+        </w:rPr>
+      </w:pPr>
+      <w:r>
+        <w:rPr>
+          <w:color w:val="000000" w:themeColor="text1"/>
+        </w:rPr>
+        <w:t xml:space="preserve">    </w:t>
+      </w:r>
+      <w:r>
+        <w:t>Effect</w:t>
+      </w:r>
+    </w:p>
+    <w:p>
+      <w:pPr>
+        <w:pStyle w:val="ListParagraph"/>
+        <w:numPr>
+          <w:ilvl w:val="2"/>
+          <w:numId w:val="5"/>
+        </w:numPr>
+        <w:rPr>
+          <w:color w:val="000000" w:themeColor="text1"/>
+        </w:rPr>
+      </w:pPr>
+      <w:r>
+        <w:t xml:space="preserve">Returns a </w:t>
+      </w:r>
+      <w:r>
+        <w:t xml:space="preserve">list of nearby taxis with route, price </w:t>
+      </w:r>
+      <w:r>
+        <w:t>and seat information.</w:t>
+      </w:r>
+    </w:p>
+    <w:p>
+      <w:pPr>
+        <w:pStyle w:val="ListParagraph"/>
+        <w:numPr>
+          <w:ilvl w:val="0"/>
+          <w:numId w:val="5"/>
+        </w:numPr>
+        <w:rPr>
+          <w:color w:val="000000" w:themeColor="text1"/>
+        </w:rPr>
+      </w:pPr>
+      <w:proofErr w:type="spellStart"/>
+      <w:r>
+        <w:t>bookSeat</w:t>
+      </w:r>
+      <w:proofErr w:type="spellEnd"/>
+    </w:p>
+    <w:p>
+      <w:pPr>
+        <w:pStyle w:val="ListParagraph"/>
+        <w:numPr>
+          <w:ilvl w:val="1"/>
+          <w:numId w:val="5"/>
+        </w:numPr>
+        <w:rPr>
+          <w:color w:val="000000" w:themeColor="text1"/>
+        </w:rPr>
+      </w:pPr>
+      <w:r>
+        <w:t>Request</w:t>
+      </w:r>
+    </w:p>
+    <w:p>
+      <w:pPr>
+        <w:pStyle w:val="ListParagraph"/>
+        <w:ind w:left="2160"/>
+        <w:rPr>
+          <w:b/>
+          <w:color w:val="000000" w:themeColor="text1"/>
+        </w:rPr>
+      </w:pPr>
+      <w:r>
+        <w:rPr>
+          <w:b/>
+          <w:color w:val="000000" w:themeColor="text1"/>
+        </w:rPr>
+        <w:t>{</w:t>
+      </w:r>
+    </w:p>
+    <w:p>
+      <w:pPr>
+        <w:pStyle w:val="ListParagraph"/>
+        <w:ind w:left="2160"/>
+        <w:rPr>
+          <w:b/>
+          <w:color w:val="000000" w:themeColor="text1"/>
+        </w:rPr>
+      </w:pPr>
+      <w:r>
+        <w:rPr>
+          <w:b/>
+          <w:color w:val="000000" w:themeColor="text1"/>
+        </w:rPr>
+        <w:t xml:space="preserve">  "</w:t>
+      </w:r>
+      <w:proofErr w:type="spellStart"/>
+      <w:r>
+        <w:rPr>
+          <w:b/>
+          <w:color w:val="000000" w:themeColor="text1"/>
+        </w:rPr>
+        <w:t>userId</w:t>
+      </w:r>
+      <w:proofErr w:type="spellEnd"/>
+      <w:r>
+        <w:rPr>
+          <w:b/>
+          <w:color w:val="000000" w:themeColor="text1"/>
+        </w:rPr>
+        <w:t>": "string",</w:t>
+      </w:r>
+    </w:p>
+    <w:p>
+      <w:pPr>
+        <w:pStyle w:val="ListParagraph"/>
+        <w:ind w:left="2160"/>
+        <w:rPr>
+          <w:b/>
+          <w:color w:val="000000" w:themeColor="text1"/>
+        </w:rPr>
+      </w:pPr>
+      <w:r>
+        <w:rPr>
+          <w:b/>
+          <w:color w:val="000000" w:themeColor="text1"/>
+        </w:rPr>
+        <w:t xml:space="preserve">  "</w:t>
+      </w:r>
+      <w:proofErr w:type="spellStart"/>
+      <w:r>
+        <w:rPr>
+          <w:b/>
+          <w:color w:val="000000" w:themeColor="text1"/>
+        </w:rPr>
+        <w:t>taxiId</w:t>
+      </w:r>
+      <w:proofErr w:type="spellEnd"/>
+      <w:r>
+        <w:rPr>
+          <w:b/>
+          <w:color w:val="000000" w:themeColor="text1"/>
+        </w:rPr>
+        <w:t>": "string",</w:t>
+      </w:r>
+    </w:p>
+    <w:p>
+      <w:pPr>
+        <w:pStyle w:val="ListParagraph"/>
+        <w:ind w:left="2160"/>
+        <w:rPr>
+          <w:b/>
+          <w:color w:val="000000" w:themeColor="text1"/>
+        </w:rPr>
+      </w:pPr>
+      <w:r>
+        <w:rPr>
+          <w:b/>
+          <w:color w:val="000000" w:themeColor="text1"/>
+        </w:rPr>
+        <w:t xml:space="preserve">  "</w:t>
+      </w:r>
+      <w:proofErr w:type="spellStart"/>
+      <w:r>
+        <w:rPr>
+          <w:b/>
+          <w:color w:val="000000" w:themeColor="text1"/>
+        </w:rPr>
+        <w:t>pickupLocation</w:t>
+      </w:r>
+      <w:proofErr w:type="spellEnd"/>
+      <w:r>
+        <w:rPr>
+          <w:b/>
+          <w:color w:val="000000" w:themeColor="text1"/>
+        </w:rPr>
+        <w:t xml:space="preserve">": </w:t>
+      </w:r>
+      <w:proofErr w:type="gramStart"/>
+      <w:r>
+        <w:rPr>
+          <w:b/>
+          <w:color w:val="000000" w:themeColor="text1"/>
+        </w:rPr>
+        <w:t>{ "</w:t>
+      </w:r>
+      <w:proofErr w:type="gramEnd"/>
+      <w:r>
+        <w:rPr>
+          <w:b/>
+          <w:color w:val="000000" w:themeColor="text1"/>
+        </w:rPr>
+        <w:t>latitude": float, "longitude": float },</w:t>
+      </w:r>
+    </w:p>
+    <w:p>
+      <w:pPr>
+        <w:pStyle w:val="ListParagraph"/>
+        <w:ind w:left="2160"/>
+        <w:rPr>
+          <w:b/>
+          <w:color w:val="000000" w:themeColor="text1"/>
+        </w:rPr>
+      </w:pPr>
+      <w:r>
+        <w:rPr>
+          <w:b/>
+          <w:color w:val="000000" w:themeColor="text1"/>
+        </w:rPr>
+        <w:t xml:space="preserve">  "destination": "string"</w:t>
+      </w:r>
+    </w:p>
+    <w:p>
+      <w:pPr>
+        <w:pStyle w:val="ListParagraph"/>
+        <w:ind w:left="2160"/>
+        <w:rPr>
+          <w:b/>
+          <w:color w:val="000000" w:themeColor="text1"/>
+        </w:rPr>
+      </w:pPr>
+      <w:r>
+        <w:rPr>
+          <w:b/>
+          <w:color w:val="000000" w:themeColor="text1"/>
+        </w:rPr>
+        <w:t>}</w:t>
+      </w:r>
+    </w:p>
+    <w:p>
+      <w:pPr>
+        <w:pStyle w:val="ListParagraph"/>
+        <w:numPr>
+          <w:ilvl w:val="1"/>
+          <w:numId w:val="5"/>
+        </w:numPr>
+        <w:rPr>
+          <w:color w:val="000000" w:themeColor="text1"/>
+        </w:rPr>
+      </w:pPr>
+      <w:r>
+        <w:rPr>
+          <w:color w:val="000000" w:themeColor="text1"/>
+        </w:rPr>
+        <w:t>Response</w:t>
+      </w:r>
+    </w:p>
+    <w:p>
+      <w:pPr>
+        <w:pStyle w:val="ListParagraph"/>
+        <w:ind w:left="2160"/>
+        <w:rPr>
+          <w:b/>
+          <w:color w:val="000000" w:themeColor="text1"/>
+        </w:rPr>
+      </w:pPr>
+      <w:r>
+        <w:rPr>
+          <w:b/>
+          <w:color w:val="000000" w:themeColor="text1"/>
+        </w:rPr>
+        <w:t>{</w:t>
+      </w:r>
+    </w:p>
+    <w:p>
+      <w:pPr>
+        <w:pStyle w:val="ListParagraph"/>
+        <w:ind w:left="2160"/>
+        <w:rPr>
+          <w:b/>
+          <w:color w:val="000000" w:themeColor="text1"/>
+        </w:rPr>
+      </w:pPr>
+      <w:r>
+        <w:rPr>
+          <w:b/>
+          <w:color w:val="000000" w:themeColor="text1"/>
+        </w:rPr>
+        <w:t xml:space="preserve">  "</w:t>
+      </w:r>
+      <w:proofErr w:type="spellStart"/>
+      <w:r>
+        <w:rPr>
+          <w:b/>
+          <w:color w:val="000000" w:themeColor="text1"/>
+        </w:rPr>
+        <w:t>bookingId</w:t>
+      </w:r>
+      <w:proofErr w:type="spellEnd"/>
+      <w:r>
+        <w:rPr>
+          <w:b/>
+          <w:color w:val="000000" w:themeColor="text1"/>
+        </w:rPr>
+        <w:t>": "string",</w:t>
+      </w:r>
+    </w:p>
+    <w:p>
+      <w:pPr>
+        <w:pStyle w:val="ListParagraph"/>
+        <w:ind w:left="2160"/>
+        <w:rPr>
+          <w:b/>
+          <w:color w:val="000000" w:themeColor="text1"/>
+        </w:rPr>
+      </w:pPr>
+      <w:r>
+        <w:rPr>
+          <w:b/>
+          <w:color w:val="000000" w:themeColor="text1"/>
+        </w:rPr>
+        <w:t xml:space="preserve">  "status": "confirmed",</w:t>
+      </w:r>
+    </w:p>
+    <w:p>
+      <w:pPr>
+        <w:pStyle w:val="ListParagraph"/>
+        <w:ind w:left="2160"/>
+        <w:rPr>
+          <w:b/>
+          <w:color w:val="000000" w:themeColor="text1"/>
+        </w:rPr>
+      </w:pPr>
+      <w:r>
+        <w:rPr>
+          <w:b/>
+          <w:color w:val="000000" w:themeColor="text1"/>
+        </w:rPr>
+        <w:t xml:space="preserve">  "</w:t>
+      </w:r>
+      <w:proofErr w:type="spellStart"/>
+      <w:r>
+        <w:rPr>
+          <w:b/>
+          <w:color w:val="000000" w:themeColor="text1"/>
+        </w:rPr>
+        <w:t>estimatedArrivalTime</w:t>
+      </w:r>
+      <w:proofErr w:type="spellEnd"/>
+      <w:r>
+        <w:rPr>
+          <w:b/>
+          <w:color w:val="000000" w:themeColor="text1"/>
+        </w:rPr>
+        <w:t>": "timestamp"</w:t>
+      </w:r>
+    </w:p>
+    <w:p>
+      <w:pPr>
+        <w:pStyle w:val="ListParagraph"/>
+        <w:ind w:left="2160"/>
+        <w:rPr>
+          <w:b/>
+          <w:color w:val="000000" w:themeColor="text1"/>
+        </w:rPr>
+      </w:pPr>
+      <w:r>
+        <w:rPr>
+          <w:b/>
+          <w:color w:val="000000" w:themeColor="text1"/>
+        </w:rPr>
+        <w:t>“price”: double</w:t>
+      </w:r>
+    </w:p>
+    <w:p>
+      <w:pPr>
+        <w:pStyle w:val="ListParagraph"/>
+        <w:ind w:left="2160"/>
+        <w:rPr>
+          <w:b/>
+          <w:color w:val="000000" w:themeColor="text1"/>
+        </w:rPr>
+      </w:pPr>
+      <w:r>
+        <w:rPr>
+          <w:b/>
+          <w:color w:val="000000" w:themeColor="text1"/>
+        </w:rPr>
+        <w:t>}</w:t>
+      </w:r>
+    </w:p>
+    <w:p>
+      <w:pPr>
+        <w:pStyle w:val="ListParagraph"/>
+        <w:numPr>
+          <w:ilvl w:val="1"/>
+          <w:numId w:val="5"/>
+        </w:numPr>
+        <w:rPr>
+          <w:color w:val="000000" w:themeColor="text1"/>
+        </w:rPr>
+      </w:pPr>
+      <w:r>
+        <w:rPr>
+          <w:color w:val="000000" w:themeColor="text1"/>
+        </w:rPr>
+        <w:t>Effect</w:t>
+      </w:r>
+    </w:p>
+    <w:p>
+      <w:pPr>
+        <w:pStyle w:val="ListParagraph"/>
+        <w:numPr>
+          <w:ilvl w:val="2"/>
+          <w:numId w:val="5"/>
+        </w:numPr>
+        <w:rPr>
+          <w:color w:val="000000" w:themeColor="text1"/>
+        </w:rPr>
+      </w:pPr>
+      <w:r>
+        <w:t>Reserves a seat in the taxi and returns confirmation.</w:t>
+      </w:r>
+    </w:p>
+    <w:p>
+      <w:pPr>
+        <w:pStyle w:val="ListParagraph"/>
+        <w:numPr>
+          <w:ilvl w:val="0"/>
+          <w:numId w:val="5"/>
+        </w:numPr>
+        <w:rPr>
+          <w:color w:val="000000" w:themeColor="text1"/>
+        </w:rPr>
+      </w:pPr>
+      <w:proofErr w:type="spellStart"/>
+      <w:r>
+        <w:t>trackTaxi</w:t>
+      </w:r>
+      <w:proofErr w:type="spellEnd"/>
+    </w:p>
+    <w:p>
+      <w:pPr>
+        <w:pStyle w:val="ListParagraph"/>
+        <w:numPr>
+          <w:ilvl w:val="1"/>
+          <w:numId w:val="5"/>
+        </w:numPr>
+        <w:rPr>
+          <w:color w:val="000000" w:themeColor="text1"/>
+        </w:rPr>
+      </w:pPr>
+      <w:r>
+        <w:t>Request</w:t>
+      </w:r>
+      <w:r>
+        <w:tab/>
+      </w:r>
+    </w:p>
+    <w:p>
+      <w:pPr>
+        <w:pStyle w:val="ListParagraph"/>
+        <w:ind w:left="2160"/>
+        <w:rPr>
+          <w:b/>
+          <w:color w:val="000000" w:themeColor="text1"/>
+        </w:rPr>
+      </w:pPr>
+      <w:r>
+        <w:rPr>
+          <w:b/>
+          <w:color w:val="000000" w:themeColor="text1"/>
+        </w:rPr>
+        <w:t>{</w:t>
+      </w:r>
+    </w:p>
+    <w:p>
+      <w:pPr>
+        <w:pStyle w:val="ListParagraph"/>
+        <w:ind w:left="2160"/>
+        <w:rPr>
+          <w:b/>
+          <w:color w:val="000000" w:themeColor="text1"/>
+        </w:rPr>
+      </w:pPr>
+      <w:r>
+        <w:rPr>
+          <w:b/>
+          <w:color w:val="000000" w:themeColor="text1"/>
+        </w:rPr>
+        <w:t xml:space="preserve">  "</w:t>
+      </w:r>
+      <w:proofErr w:type="spellStart"/>
+      <w:r>
+        <w:rPr>
+          <w:b/>
+          <w:color w:val="000000" w:themeColor="text1"/>
+        </w:rPr>
+        <w:t>bookingId</w:t>
+      </w:r>
+      <w:proofErr w:type="spellEnd"/>
+      <w:r>
+        <w:rPr>
+          <w:b/>
+          <w:color w:val="000000" w:themeColor="text1"/>
+        </w:rPr>
+        <w:t>": "string"</w:t>
+      </w:r>
+    </w:p>
+    <w:p>
+      <w:pPr>
+        <w:pStyle w:val="ListParagraph"/>
+        <w:ind w:left="2160"/>
+        <w:rPr>
+          <w:b/>
+          <w:color w:val="000000" w:themeColor="text1"/>
+        </w:rPr>
+      </w:pPr>
+      <w:r>
+        <w:rPr>
+          <w:b/>
+          <w:color w:val="000000" w:themeColor="text1"/>
+        </w:rPr>
+        <w:t>}</w:t>
+      </w:r>
+    </w:p>
+    <w:p>
+      <w:pPr>
+        <w:pStyle w:val="ListParagraph"/>
+        <w:numPr>
+          <w:ilvl w:val="1"/>
+          <w:numId w:val="5"/>
+        </w:numPr>
+        <w:rPr>
+          <w:color w:val="000000" w:themeColor="text1"/>
+        </w:rPr>
+      </w:pPr>
+      <w:r>
+        <w:rPr>
+          <w:color w:val="000000" w:themeColor="text1"/>
+        </w:rPr>
+        <w:t>Response</w:t>
+      </w:r>
+    </w:p>
+    <w:p>
+      <w:pPr>
+        <w:pStyle w:val="ListParagraph"/>
+        <w:ind w:left="2160"/>
+        <w:rPr>
+          <w:b/>
+          <w:color w:val="000000" w:themeColor="text1"/>
+        </w:rPr>
+      </w:pPr>
+      <w:r>
+        <w:rPr>
+          <w:b/>
+          <w:color w:val="000000" w:themeColor="text1"/>
+        </w:rPr>
+        <w:t>{</w:t>
+      </w:r>
+    </w:p>
+    <w:p>
+      <w:pPr>
+        <w:pStyle w:val="ListParagraph"/>
+        <w:ind w:left="2160"/>
+        <w:rPr>
+          <w:b/>
+          <w:color w:val="000000" w:themeColor="text1"/>
+        </w:rPr>
+      </w:pPr>
+      <w:r>
+        <w:rPr>
+          <w:b/>
+          <w:color w:val="000000" w:themeColor="text1"/>
+        </w:rPr>
+        <w:t xml:space="preserve">  "</w:t>
+      </w:r>
+      <w:proofErr w:type="spellStart"/>
+      <w:r>
+        <w:rPr>
+          <w:b/>
+          <w:color w:val="000000" w:themeColor="text1"/>
+        </w:rPr>
+        <w:t>taxiLocation</w:t>
+      </w:r>
+      <w:proofErr w:type="spellEnd"/>
+      <w:r>
+        <w:rPr>
+          <w:b/>
+          <w:color w:val="000000" w:themeColor="text1"/>
+        </w:rPr>
+        <w:t xml:space="preserve">": </w:t>
+      </w:r>
+      <w:proofErr w:type="gramStart"/>
+      <w:r>
+        <w:rPr>
+          <w:b/>
+          <w:color w:val="000000" w:themeColor="text1"/>
+        </w:rPr>
+        <w:t>{ "</w:t>
+      </w:r>
+      <w:proofErr w:type="gramEnd"/>
+      <w:r>
+        <w:rPr>
+          <w:b/>
+          <w:color w:val="000000" w:themeColor="text1"/>
+        </w:rPr>
+        <w:t>latitude": float, "longitude": float },</w:t>
+      </w:r>
+    </w:p>
+    <w:p>
+      <w:pPr>
+        <w:pStyle w:val="ListParagraph"/>
+        <w:ind w:left="2160"/>
+        <w:rPr>
+          <w:b/>
+          <w:color w:val="000000" w:themeColor="text1"/>
+        </w:rPr>
+      </w:pPr>
+      <w:r>
+        <w:rPr>
+          <w:b/>
+          <w:color w:val="000000" w:themeColor="text1"/>
+        </w:rPr>
+        <w:t xml:space="preserve">  "</w:t>
+      </w:r>
+      <w:proofErr w:type="spellStart"/>
+      <w:r>
+        <w:rPr>
+          <w:b/>
+          <w:color w:val="000000" w:themeColor="text1"/>
+        </w:rPr>
+        <w:t>estimatedArrivalTime</w:t>
+      </w:r>
+      <w:proofErr w:type="spellEnd"/>
+      <w:r>
+        <w:rPr>
+          <w:b/>
+          <w:color w:val="000000" w:themeColor="text1"/>
+        </w:rPr>
+        <w:t>": "timestamp"</w:t>
+      </w:r>
+    </w:p>
+    <w:p>
+      <w:pPr>
+        <w:pStyle w:val="ListParagraph"/>
+        <w:ind w:left="2160"/>
+        <w:rPr>
+          <w:b/>
+          <w:color w:val="000000" w:themeColor="text1"/>
+        </w:rPr>
+      </w:pPr>
+      <w:r>
+        <w:rPr>
+          <w:b/>
+          <w:color w:val="000000" w:themeColor="text1"/>
+        </w:rPr>
+        <w:t>}</w:t>
+      </w:r>
+    </w:p>
+    <w:p>
+      <w:pPr>
+        <w:pStyle w:val="ListParagraph"/>
+        <w:numPr>
+          <w:ilvl w:val="1"/>
+          <w:numId w:val="5"/>
+        </w:numPr>
+        <w:rPr>
+          <w:color w:val="000000" w:themeColor="text1"/>
+        </w:rPr>
+      </w:pPr>
+      <w:r>
+        <w:t>Displays live taxi location and ETA.</w:t>
       </w:r>
       <w:bookmarkStart w:id="0" w:name="_GoBack"/>
       <w:bookmarkEnd w:id="0"/>

</xml_diff>

<commit_message>
Added Ride Receiving Service Contract
</commit_message>
<xml_diff>
--- a/docs/Service Contract for Taxi Tap.docx
+++ b/docs/Service Contract for Taxi Tap.docx
@@ -27,15 +27,41 @@
           <w:u w:val="single"/>
         </w:rPr>
       </w:pPr>
-      <w:proofErr w:type="spellStart"/>
       <w:r>
         <w:rPr>
           <w:b/>
           <w:u w:val="single"/>
         </w:rPr>
-        <w:t>UserServiceContract</w:t>
-      </w:r>
-      <w:proofErr w:type="spellEnd"/>
+        <w:t>User</w:t>
+      </w:r>
+      <w:r>
+        <w:rPr>
+          <w:b/>
+          <w:u w:val="single"/>
+        </w:rPr>
+        <w:t xml:space="preserve"> </w:t>
+      </w:r>
+      <w:r>
+        <w:rPr>
+          <w:b/>
+          <w:u w:val="single"/>
+        </w:rPr>
+        <w:t>Service</w:t>
+      </w:r>
+      <w:r>
+        <w:rPr>
+          <w:b/>
+          <w:u w:val="single"/>
+        </w:rPr>
+        <w:t xml:space="preserve"> </w:t>
+      </w:r>
+      <w:r>
+        <w:rPr>
+          <w:b/>
+          <w:u w:val="single"/>
+        </w:rPr>
+        <w:t>Contract</w:t>
+      </w:r>
     </w:p>
     <w:p>
       <w:pPr>
@@ -45,14 +71,11 @@
           <w:numId w:val="2"/>
         </w:numPr>
       </w:pPr>
-      <w:proofErr w:type="spellStart"/>
-      <w:r>
-        <w:t>cr</w:t>
-      </w:r>
-      <w:r>
-        <w:t>eateUser</w:t>
-      </w:r>
-      <w:proofErr w:type="spellEnd"/>
+      <w:r>
+        <w:t>createUser</w:t>
+      </w:r>
+      <w:bookmarkStart w:id="0" w:name="_GoBack"/>
+      <w:bookmarkEnd w:id="0"/>
     </w:p>
     <w:p>
       <w:pPr>
@@ -97,21 +120,7 @@
           <w:b/>
           <w:color w:val="000000" w:themeColor="text1"/>
         </w:rPr>
-        <w:t>name: string</w:t>
-      </w:r>
-      <w:r>
-        <w:rPr>
-          <w:b/>
-          <w:color w:val="000000" w:themeColor="text1"/>
-        </w:rPr>
-        <w:t>,</w:t>
-      </w:r>
-      <w:r>
-        <w:rPr>
-          <w:b/>
-          <w:color w:val="000000" w:themeColor="text1"/>
-        </w:rPr>
-        <w:t xml:space="preserve"> </w:t>
+        <w:t xml:space="preserve">name: string, </w:t>
       </w:r>
     </w:p>
     <w:p>
@@ -137,21 +146,7 @@
           <w:b/>
           <w:color w:val="000000" w:themeColor="text1"/>
         </w:rPr>
-        <w:t>: string</w:t>
-      </w:r>
-      <w:r>
-        <w:rPr>
-          <w:b/>
-          <w:color w:val="000000" w:themeColor="text1"/>
-        </w:rPr>
-        <w:t>,</w:t>
-      </w:r>
-      <w:r>
-        <w:rPr>
-          <w:b/>
-          <w:color w:val="000000" w:themeColor="text1"/>
-        </w:rPr>
-        <w:t xml:space="preserve"> </w:t>
+        <w:t xml:space="preserve">: string, </w:t>
       </w:r>
     </w:p>
     <w:p>
@@ -214,14 +209,7 @@
           <w:b/>
           <w:color w:val="000000" w:themeColor="text1"/>
         </w:rPr>
-        <w:t xml:space="preserve">               </w:t>
-      </w:r>
-      <w:r>
-        <w:rPr>
-          <w:b/>
-          <w:color w:val="000000" w:themeColor="text1"/>
-        </w:rPr>
-        <w:t>{</w:t>
+        <w:t xml:space="preserve">               {</w:t>
       </w:r>
     </w:p>
     <w:p>
@@ -247,14 +235,7 @@
           <w:b/>
           <w:color w:val="000000" w:themeColor="text1"/>
         </w:rPr>
-        <w:t>: string</w:t>
-      </w:r>
-      <w:r>
-        <w:rPr>
-          <w:b/>
-          <w:color w:val="000000" w:themeColor="text1"/>
-        </w:rPr>
-        <w:t xml:space="preserve">, </w:t>
+        <w:t xml:space="preserve">: string, </w:t>
       </w:r>
     </w:p>
     <w:p>
@@ -594,13 +575,7 @@
         </w:rPr>
       </w:pPr>
       <w:r>
-        <w:t xml:space="preserve">Authenticates </w:t>
-      </w:r>
-      <w:r>
-        <w:t xml:space="preserve">the </w:t>
-      </w:r>
-      <w:r>
-        <w:t>user and provides a session token.</w:t>
+        <w:t>Authenticates the user and provides a session token.</w:t>
       </w:r>
     </w:p>
     <w:p>
@@ -610,15 +585,55 @@
           <w:u w:val="single"/>
         </w:rPr>
       </w:pPr>
-      <w:proofErr w:type="spellStart"/>
       <w:r>
         <w:rPr>
           <w:b/>
           <w:u w:val="single"/>
         </w:rPr>
-        <w:t>RideBookingServiceContract</w:t>
-      </w:r>
-      <w:proofErr w:type="spellEnd"/>
+        <w:t>Ride</w:t>
+      </w:r>
+      <w:r>
+        <w:rPr>
+          <w:b/>
+          <w:u w:val="single"/>
+        </w:rPr>
+        <w:t xml:space="preserve"> </w:t>
+      </w:r>
+      <w:r>
+        <w:rPr>
+          <w:b/>
+          <w:u w:val="single"/>
+        </w:rPr>
+        <w:t>Booking</w:t>
+      </w:r>
+      <w:r>
+        <w:rPr>
+          <w:b/>
+          <w:u w:val="single"/>
+        </w:rPr>
+        <w:t xml:space="preserve"> </w:t>
+      </w:r>
+      <w:r>
+        <w:rPr>
+          <w:b/>
+          <w:u w:val="single"/>
+        </w:rPr>
+        <w:t>Service</w:t>
+      </w:r>
+      <w:r>
+        <w:rPr>
+          <w:b/>
+          <w:u w:val="single"/>
+        </w:rPr>
+        <w:t xml:space="preserve"> </w:t>
+      </w:r>
+      <w:r>
+        <w:rPr>
+          <w:b/>
+          <w:u w:val="single"/>
+        </w:rPr>
+        <w:t>Contract</w:t>
+      </w:r>
     </w:p>
     <w:p>
       <w:pPr>
@@ -689,7 +704,7 @@
           <w:b/>
           <w:color w:val="000000" w:themeColor="text1"/>
         </w:rPr>
-        <w:t xml:space="preserve">  "</w:t>
+        <w:t xml:space="preserve">  </w:t>
       </w:r>
       <w:proofErr w:type="spellStart"/>
       <w:r>
@@ -705,7 +720,7 @@
           <w:b/>
           <w:color w:val="000000" w:themeColor="text1"/>
         </w:rPr>
-        <w:t xml:space="preserve">": </w:t>
+        <w:t xml:space="preserve">: </w:t>
       </w:r>
       <w:proofErr w:type="gramStart"/>
       <w:r>
@@ -713,7 +728,7 @@
           <w:b/>
           <w:color w:val="000000" w:themeColor="text1"/>
         </w:rPr>
-        <w:t>{ "</w:t>
+        <w:t>{ latitude</w:t>
       </w:r>
       <w:proofErr w:type="gramEnd"/>
       <w:r>
@@ -721,7 +736,7 @@
           <w:b/>
           <w:color w:val="000000" w:themeColor="text1"/>
         </w:rPr>
-        <w:t>latitude": float, "longitude": float }</w:t>
+        <w:t>: float, longitude: float }</w:t>
       </w:r>
     </w:p>
     <w:p>
@@ -772,31 +787,24 @@
           <w:b/>
           <w:color w:val="000000" w:themeColor="text1"/>
         </w:rPr>
-        <w:t>[</w:t>
-      </w:r>
-      <w:r>
-        <w:rPr>
-          <w:b/>
-          <w:color w:val="000000" w:themeColor="text1"/>
-        </w:rPr>
-        <w:t>{</w:t>
-      </w:r>
-    </w:p>
-    <w:p>
-      <w:pPr>
-        <w:pStyle w:val="ListParagraph"/>
-        <w:ind w:left="2160"/>
-        <w:rPr>
-          <w:b/>
-          <w:color w:val="000000" w:themeColor="text1"/>
-        </w:rPr>
-      </w:pPr>
-      <w:r>
-        <w:rPr>
-          <w:b/>
-          <w:color w:val="000000" w:themeColor="text1"/>
-        </w:rPr>
-        <w:t xml:space="preserve"> "</w:t>
+        <w:t>[{</w:t>
+      </w:r>
+    </w:p>
+    <w:p>
+      <w:pPr>
+        <w:pStyle w:val="ListParagraph"/>
+        <w:ind w:left="2160"/>
+        <w:rPr>
+          <w:b/>
+          <w:color w:val="000000" w:themeColor="text1"/>
+        </w:rPr>
+      </w:pPr>
+      <w:r>
+        <w:rPr>
+          <w:b/>
+          <w:color w:val="000000" w:themeColor="text1"/>
+        </w:rPr>
+        <w:t xml:space="preserve"> </w:t>
       </w:r>
       <w:proofErr w:type="spellStart"/>
       <w:r>
@@ -812,7 +820,7 @@
           <w:b/>
           <w:color w:val="000000" w:themeColor="text1"/>
         </w:rPr>
-        <w:t>": "string",</w:t>
+        <w:t>: string,</w:t>
       </w:r>
     </w:p>
     <w:p>
@@ -831,13 +839,6 @@
         </w:rPr>
         <w:t xml:space="preserve"> </w:t>
       </w:r>
-      <w:r>
-        <w:rPr>
-          <w:b/>
-          <w:color w:val="000000" w:themeColor="text1"/>
-        </w:rPr>
-        <w:t>"</w:t>
-      </w:r>
       <w:proofErr w:type="spellStart"/>
       <w:r>
         <w:rPr>
@@ -852,24 +853,24 @@
           <w:b/>
           <w:color w:val="000000" w:themeColor="text1"/>
         </w:rPr>
-        <w:t>": "string",</w:t>
-      </w:r>
-    </w:p>
-    <w:p>
-      <w:pPr>
-        <w:pStyle w:val="ListParagraph"/>
-        <w:ind w:left="2160"/>
-        <w:rPr>
-          <w:b/>
-          <w:color w:val="000000" w:themeColor="text1"/>
-        </w:rPr>
-      </w:pPr>
-      <w:r>
-        <w:rPr>
-          <w:b/>
-          <w:color w:val="000000" w:themeColor="text1"/>
-        </w:rPr>
-        <w:t xml:space="preserve"> "</w:t>
+        <w:t>: string,</w:t>
+      </w:r>
+    </w:p>
+    <w:p>
+      <w:pPr>
+        <w:pStyle w:val="ListParagraph"/>
+        <w:ind w:left="2160"/>
+        <w:rPr>
+          <w:b/>
+          <w:color w:val="000000" w:themeColor="text1"/>
+        </w:rPr>
+      </w:pPr>
+      <w:r>
+        <w:rPr>
+          <w:b/>
+          <w:color w:val="000000" w:themeColor="text1"/>
+        </w:rPr>
+        <w:t xml:space="preserve"> </w:t>
       </w:r>
       <w:proofErr w:type="spellStart"/>
       <w:r>
@@ -885,7 +886,7 @@
           <w:b/>
           <w:color w:val="000000" w:themeColor="text1"/>
         </w:rPr>
-        <w:t>": "</w:t>
+        <w:t xml:space="preserve">: </w:t>
       </w:r>
       <w:proofErr w:type="spellStart"/>
       <w:r>
@@ -901,7 +902,7 @@
           <w:b/>
           <w:color w:val="000000" w:themeColor="text1"/>
         </w:rPr>
-        <w:t>",</w:t>
+        <w:t>,</w:t>
       </w:r>
     </w:p>
     <w:p>
@@ -919,24 +920,24 @@
           <w:color w:val="000000" w:themeColor="text1"/>
         </w:rPr>
         <w:lastRenderedPageBreak/>
-        <w:t>"route": "string",</w:t>
-      </w:r>
-    </w:p>
-    <w:p>
-      <w:pPr>
-        <w:pStyle w:val="ListParagraph"/>
-        <w:ind w:left="2160"/>
-        <w:rPr>
-          <w:b/>
-          <w:color w:val="000000" w:themeColor="text1"/>
-        </w:rPr>
-      </w:pPr>
-      <w:r>
-        <w:rPr>
-          <w:b/>
-          <w:color w:val="000000" w:themeColor="text1"/>
-        </w:rPr>
-        <w:t xml:space="preserve"> "location": </w:t>
+        <w:t>route: string,</w:t>
+      </w:r>
+    </w:p>
+    <w:p>
+      <w:pPr>
+        <w:pStyle w:val="ListParagraph"/>
+        <w:ind w:left="2160"/>
+        <w:rPr>
+          <w:b/>
+          <w:color w:val="000000" w:themeColor="text1"/>
+        </w:rPr>
+      </w:pPr>
+      <w:r>
+        <w:rPr>
+          <w:b/>
+          <w:color w:val="000000" w:themeColor="text1"/>
+        </w:rPr>
+        <w:t xml:space="preserve"> location: </w:t>
       </w:r>
       <w:proofErr w:type="gramStart"/>
       <w:r>
@@ -944,7 +945,7 @@
           <w:b/>
           <w:color w:val="000000" w:themeColor="text1"/>
         </w:rPr>
-        <w:t>{ "</w:t>
+        <w:t>{ latitude</w:t>
       </w:r>
       <w:proofErr w:type="gramEnd"/>
       <w:r>
@@ -952,31 +953,24 @@
           <w:b/>
           <w:color w:val="000000" w:themeColor="text1"/>
         </w:rPr>
-        <w:t>latitude": float, "longitude": float }</w:t>
-      </w:r>
-    </w:p>
-    <w:p>
-      <w:pPr>
-        <w:pStyle w:val="ListParagraph"/>
-        <w:ind w:left="2160"/>
-        <w:rPr>
-          <w:b/>
-          <w:color w:val="000000" w:themeColor="text1"/>
-        </w:rPr>
-      </w:pPr>
-      <w:r>
-        <w:rPr>
-          <w:b/>
-          <w:color w:val="000000" w:themeColor="text1"/>
-        </w:rPr>
-        <w:t>}</w:t>
-      </w:r>
-      <w:r>
-        <w:rPr>
-          <w:b/>
-          <w:color w:val="000000" w:themeColor="text1"/>
-        </w:rPr>
-        <w:t>]</w:t>
+        <w:t>: float, longitude: float }</w:t>
+      </w:r>
+    </w:p>
+    <w:p>
+      <w:pPr>
+        <w:pStyle w:val="ListParagraph"/>
+        <w:ind w:left="2160"/>
+        <w:rPr>
+          <w:b/>
+          <w:color w:val="000000" w:themeColor="text1"/>
+        </w:rPr>
+      </w:pPr>
+      <w:r>
+        <w:rPr>
+          <w:b/>
+          <w:color w:val="000000" w:themeColor="text1"/>
+        </w:rPr>
+        <w:t>}]</w:t>
       </w:r>
     </w:p>
     <w:p>
@@ -1084,7 +1078,7 @@
           <w:b/>
           <w:color w:val="000000" w:themeColor="text1"/>
         </w:rPr>
-        <w:t xml:space="preserve">  "</w:t>
+        <w:t xml:space="preserve">  </w:t>
       </w:r>
       <w:proofErr w:type="spellStart"/>
       <w:r>
@@ -1100,24 +1094,24 @@
           <w:b/>
           <w:color w:val="000000" w:themeColor="text1"/>
         </w:rPr>
-        <w:t>": "string",</w:t>
-      </w:r>
-    </w:p>
-    <w:p>
-      <w:pPr>
-        <w:pStyle w:val="ListParagraph"/>
-        <w:ind w:left="2160"/>
-        <w:rPr>
-          <w:b/>
-          <w:color w:val="000000" w:themeColor="text1"/>
-        </w:rPr>
-      </w:pPr>
-      <w:r>
-        <w:rPr>
-          <w:b/>
-          <w:color w:val="000000" w:themeColor="text1"/>
-        </w:rPr>
-        <w:t xml:space="preserve">  "</w:t>
+        <w:t>: string,</w:t>
+      </w:r>
+    </w:p>
+    <w:p>
+      <w:pPr>
+        <w:pStyle w:val="ListParagraph"/>
+        <w:ind w:left="2160"/>
+        <w:rPr>
+          <w:b/>
+          <w:color w:val="000000" w:themeColor="text1"/>
+        </w:rPr>
+      </w:pPr>
+      <w:r>
+        <w:rPr>
+          <w:b/>
+          <w:color w:val="000000" w:themeColor="text1"/>
+        </w:rPr>
+        <w:t xml:space="preserve">  </w:t>
       </w:r>
       <w:proofErr w:type="spellStart"/>
       <w:r>
@@ -1133,24 +1127,24 @@
           <w:b/>
           <w:color w:val="000000" w:themeColor="text1"/>
         </w:rPr>
-        <w:t>": "string",</w:t>
-      </w:r>
-    </w:p>
-    <w:p>
-      <w:pPr>
-        <w:pStyle w:val="ListParagraph"/>
-        <w:ind w:left="2160"/>
-        <w:rPr>
-          <w:b/>
-          <w:color w:val="000000" w:themeColor="text1"/>
-        </w:rPr>
-      </w:pPr>
-      <w:r>
-        <w:rPr>
-          <w:b/>
-          <w:color w:val="000000" w:themeColor="text1"/>
-        </w:rPr>
-        <w:t xml:space="preserve">  "</w:t>
+        <w:t>: string,</w:t>
+      </w:r>
+    </w:p>
+    <w:p>
+      <w:pPr>
+        <w:pStyle w:val="ListParagraph"/>
+        <w:ind w:left="2160"/>
+        <w:rPr>
+          <w:b/>
+          <w:color w:val="000000" w:themeColor="text1"/>
+        </w:rPr>
+      </w:pPr>
+      <w:r>
+        <w:rPr>
+          <w:b/>
+          <w:color w:val="000000" w:themeColor="text1"/>
+        </w:rPr>
+        <w:t xml:space="preserve">  </w:t>
       </w:r>
       <w:proofErr w:type="spellStart"/>
       <w:r>
@@ -1166,7 +1160,7 @@
           <w:b/>
           <w:color w:val="000000" w:themeColor="text1"/>
         </w:rPr>
-        <w:t xml:space="preserve">": </w:t>
+        <w:t xml:space="preserve">: </w:t>
       </w:r>
       <w:proofErr w:type="gramStart"/>
       <w:r>
@@ -1174,7 +1168,7 @@
           <w:b/>
           <w:color w:val="000000" w:themeColor="text1"/>
         </w:rPr>
-        <w:t>{ "</w:t>
+        <w:t>{ latitude</w:t>
       </w:r>
       <w:proofErr w:type="gramEnd"/>
       <w:r>
@@ -1182,24 +1176,24 @@
           <w:b/>
           <w:color w:val="000000" w:themeColor="text1"/>
         </w:rPr>
-        <w:t>latitude": float, "longitude": float },</w:t>
-      </w:r>
-    </w:p>
-    <w:p>
-      <w:pPr>
-        <w:pStyle w:val="ListParagraph"/>
-        <w:ind w:left="2160"/>
-        <w:rPr>
-          <w:b/>
-          <w:color w:val="000000" w:themeColor="text1"/>
-        </w:rPr>
-      </w:pPr>
-      <w:r>
-        <w:rPr>
-          <w:b/>
-          <w:color w:val="000000" w:themeColor="text1"/>
-        </w:rPr>
-        <w:t xml:space="preserve">  "destination": "string"</w:t>
+        <w:t>: float, longitude: float },</w:t>
+      </w:r>
+    </w:p>
+    <w:p>
+      <w:pPr>
+        <w:pStyle w:val="ListParagraph"/>
+        <w:ind w:left="2160"/>
+        <w:rPr>
+          <w:b/>
+          <w:color w:val="000000" w:themeColor="text1"/>
+        </w:rPr>
+      </w:pPr>
+      <w:r>
+        <w:rPr>
+          <w:b/>
+          <w:color w:val="000000" w:themeColor="text1"/>
+        </w:rPr>
+        <w:t xml:space="preserve">  destination: string</w:t>
       </w:r>
     </w:p>
     <w:p>
@@ -1268,7 +1262,7 @@
           <w:b/>
           <w:color w:val="000000" w:themeColor="text1"/>
         </w:rPr>
-        <w:t xml:space="preserve">  "</w:t>
+        <w:t xml:space="preserve">  </w:t>
       </w:r>
       <w:proofErr w:type="spellStart"/>
       <w:r>
@@ -1284,41 +1278,41 @@
           <w:b/>
           <w:color w:val="000000" w:themeColor="text1"/>
         </w:rPr>
-        <w:t>": "string",</w:t>
-      </w:r>
-    </w:p>
-    <w:p>
-      <w:pPr>
-        <w:pStyle w:val="ListParagraph"/>
-        <w:ind w:left="2160"/>
-        <w:rPr>
-          <w:b/>
-          <w:color w:val="000000" w:themeColor="text1"/>
-        </w:rPr>
-      </w:pPr>
-      <w:r>
-        <w:rPr>
-          <w:b/>
-          <w:color w:val="000000" w:themeColor="text1"/>
-        </w:rPr>
-        <w:t xml:space="preserve">  "status": "confirmed",</w:t>
-      </w:r>
-    </w:p>
-    <w:p>
-      <w:pPr>
-        <w:pStyle w:val="ListParagraph"/>
-        <w:ind w:left="2160"/>
-        <w:rPr>
-          <w:b/>
-          <w:color w:val="000000" w:themeColor="text1"/>
-        </w:rPr>
-      </w:pPr>
-      <w:r>
-        <w:rPr>
-          <w:b/>
-          <w:color w:val="000000" w:themeColor="text1"/>
-        </w:rPr>
-        <w:t xml:space="preserve">  "</w:t>
+        <w:t>: string,</w:t>
+      </w:r>
+    </w:p>
+    <w:p>
+      <w:pPr>
+        <w:pStyle w:val="ListParagraph"/>
+        <w:ind w:left="2160"/>
+        <w:rPr>
+          <w:b/>
+          <w:color w:val="000000" w:themeColor="text1"/>
+        </w:rPr>
+      </w:pPr>
+      <w:r>
+        <w:rPr>
+          <w:b/>
+          <w:color w:val="000000" w:themeColor="text1"/>
+        </w:rPr>
+        <w:t xml:space="preserve">  status: confirmed,</w:t>
+      </w:r>
+    </w:p>
+    <w:p>
+      <w:pPr>
+        <w:pStyle w:val="ListParagraph"/>
+        <w:ind w:left="2160"/>
+        <w:rPr>
+          <w:b/>
+          <w:color w:val="000000" w:themeColor="text1"/>
+        </w:rPr>
+      </w:pPr>
+      <w:r>
+        <w:rPr>
+          <w:b/>
+          <w:color w:val="000000" w:themeColor="text1"/>
+        </w:rPr>
+        <w:t xml:space="preserve">  </w:t>
       </w:r>
       <w:proofErr w:type="spellStart"/>
       <w:r>
@@ -1334,24 +1328,24 @@
           <w:b/>
           <w:color w:val="000000" w:themeColor="text1"/>
         </w:rPr>
-        <w:t>": "timestamp"</w:t>
-      </w:r>
-    </w:p>
-    <w:p>
-      <w:pPr>
-        <w:pStyle w:val="ListParagraph"/>
-        <w:ind w:left="2160"/>
-        <w:rPr>
-          <w:b/>
-          <w:color w:val="000000" w:themeColor="text1"/>
-        </w:rPr>
-      </w:pPr>
-      <w:r>
-        <w:rPr>
-          <w:b/>
-          <w:color w:val="000000" w:themeColor="text1"/>
-        </w:rPr>
-        <w:t>“price”: double</w:t>
+        <w:t>: timestamp</w:t>
+      </w:r>
+    </w:p>
+    <w:p>
+      <w:pPr>
+        <w:pStyle w:val="ListParagraph"/>
+        <w:ind w:left="2160"/>
+        <w:rPr>
+          <w:b/>
+          <w:color w:val="000000" w:themeColor="text1"/>
+        </w:rPr>
+      </w:pPr>
+      <w:r>
+        <w:rPr>
+          <w:b/>
+          <w:color w:val="000000" w:themeColor="text1"/>
+        </w:rPr>
+        <w:t>price: double</w:t>
       </w:r>
     </w:p>
     <w:p>
@@ -1470,7 +1464,7 @@
           <w:b/>
           <w:color w:val="000000" w:themeColor="text1"/>
         </w:rPr>
-        <w:t xml:space="preserve">  "</w:t>
+        <w:t xml:space="preserve">  </w:t>
       </w:r>
       <w:proofErr w:type="spellStart"/>
       <w:r>
@@ -1486,7 +1480,7 @@
           <w:b/>
           <w:color w:val="000000" w:themeColor="text1"/>
         </w:rPr>
-        <w:t>": "string"</w:t>
+        <w:t>: string</w:t>
       </w:r>
     </w:p>
     <w:p>
@@ -1555,7 +1549,7 @@
           <w:b/>
           <w:color w:val="000000" w:themeColor="text1"/>
         </w:rPr>
-        <w:t xml:space="preserve">  "</w:t>
+        <w:t xml:space="preserve">  </w:t>
       </w:r>
       <w:proofErr w:type="spellStart"/>
       <w:r>
@@ -1571,7 +1565,7 @@
           <w:b/>
           <w:color w:val="000000" w:themeColor="text1"/>
         </w:rPr>
-        <w:t xml:space="preserve">": </w:t>
+        <w:t xml:space="preserve">: </w:t>
       </w:r>
       <w:proofErr w:type="gramStart"/>
       <w:r>
@@ -1579,7 +1573,7 @@
           <w:b/>
           <w:color w:val="000000" w:themeColor="text1"/>
         </w:rPr>
-        <w:t>{ "</w:t>
+        <w:t>{ latitude</w:t>
       </w:r>
       <w:proofErr w:type="gramEnd"/>
       <w:r>
@@ -1587,24 +1581,24 @@
           <w:b/>
           <w:color w:val="000000" w:themeColor="text1"/>
         </w:rPr>
-        <w:t>latitude": float, "longitude": float },</w:t>
-      </w:r>
-    </w:p>
-    <w:p>
-      <w:pPr>
-        <w:pStyle w:val="ListParagraph"/>
-        <w:ind w:left="2160"/>
-        <w:rPr>
-          <w:b/>
-          <w:color w:val="000000" w:themeColor="text1"/>
-        </w:rPr>
-      </w:pPr>
-      <w:r>
-        <w:rPr>
-          <w:b/>
-          <w:color w:val="000000" w:themeColor="text1"/>
-        </w:rPr>
-        <w:t xml:space="preserve">  "</w:t>
+        <w:t>: float, longitude: float },</w:t>
+      </w:r>
+    </w:p>
+    <w:p>
+      <w:pPr>
+        <w:pStyle w:val="ListParagraph"/>
+        <w:ind w:left="2160"/>
+        <w:rPr>
+          <w:b/>
+          <w:color w:val="000000" w:themeColor="text1"/>
+        </w:rPr>
+      </w:pPr>
+      <w:r>
+        <w:rPr>
+          <w:b/>
+          <w:color w:val="000000" w:themeColor="text1"/>
+        </w:rPr>
+        <w:t xml:space="preserve">  </w:t>
       </w:r>
       <w:proofErr w:type="spellStart"/>
       <w:r>
@@ -1620,7 +1614,7 @@
           <w:b/>
           <w:color w:val="000000" w:themeColor="text1"/>
         </w:rPr>
-        <w:t>": "timestamp"</w:t>
+        <w:t>: timestamp</w:t>
       </w:r>
     </w:p>
     <w:p>
@@ -1654,8 +1648,726 @@
       <w:r>
         <w:t>Displays live taxi location and ETA.</w:t>
       </w:r>
-      <w:bookmarkStart w:id="0" w:name="_GoBack"/>
-      <w:bookmarkEnd w:id="0"/>
+    </w:p>
+    <w:p>
+      <w:pPr>
+        <w:rPr>
+          <w:b/>
+          <w:u w:val="single"/>
+        </w:rPr>
+      </w:pPr>
+      <w:r>
+        <w:rPr>
+          <w:b/>
+          <w:u w:val="single"/>
+        </w:rPr>
+        <w:t>Ride Receiving Service Contract</w:t>
+      </w:r>
+    </w:p>
+    <w:p>
+      <w:pPr>
+        <w:pStyle w:val="ListParagraph"/>
+        <w:numPr>
+          <w:ilvl w:val="0"/>
+          <w:numId w:val="7"/>
+        </w:numPr>
+        <w:rPr>
+          <w:color w:val="000000" w:themeColor="text1"/>
+        </w:rPr>
+      </w:pPr>
+      <w:proofErr w:type="spellStart"/>
+      <w:r>
+        <w:rPr>
+          <w:color w:val="000000" w:themeColor="text1"/>
+        </w:rPr>
+        <w:t>U</w:t>
+      </w:r>
+      <w:r>
+        <w:rPr>
+          <w:color w:val="000000" w:themeColor="text1"/>
+        </w:rPr>
+        <w:t>pdateTaxiLocation</w:t>
+      </w:r>
+      <w:proofErr w:type="spellEnd"/>
+    </w:p>
+    <w:p>
+      <w:pPr>
+        <w:pStyle w:val="ListParagraph"/>
+        <w:numPr>
+          <w:ilvl w:val="1"/>
+          <w:numId w:val="7"/>
+        </w:numPr>
+        <w:rPr>
+          <w:color w:val="000000" w:themeColor="text1"/>
+        </w:rPr>
+      </w:pPr>
+      <w:r>
+        <w:rPr>
+          <w:color w:val="000000" w:themeColor="text1"/>
+        </w:rPr>
+        <w:t xml:space="preserve"> Request</w:t>
+      </w:r>
+    </w:p>
+    <w:p>
+      <w:pPr>
+        <w:pStyle w:val="ListParagraph"/>
+        <w:ind w:left="2160"/>
+        <w:rPr>
+          <w:b/>
+          <w:color w:val="000000" w:themeColor="text1"/>
+        </w:rPr>
+      </w:pPr>
+      <w:r>
+        <w:rPr>
+          <w:b/>
+          <w:color w:val="000000" w:themeColor="text1"/>
+        </w:rPr>
+        <w:t>{</w:t>
+      </w:r>
+    </w:p>
+    <w:p>
+      <w:pPr>
+        <w:pStyle w:val="ListParagraph"/>
+        <w:ind w:left="2160"/>
+        <w:rPr>
+          <w:b/>
+          <w:color w:val="000000" w:themeColor="text1"/>
+        </w:rPr>
+      </w:pPr>
+      <w:r>
+        <w:rPr>
+          <w:b/>
+          <w:color w:val="000000" w:themeColor="text1"/>
+        </w:rPr>
+        <w:t xml:space="preserve">  </w:t>
+      </w:r>
+      <w:proofErr w:type="spellStart"/>
+      <w:r>
+        <w:rPr>
+          <w:b/>
+          <w:color w:val="000000" w:themeColor="text1"/>
+        </w:rPr>
+        <w:t>driverId</w:t>
+      </w:r>
+      <w:proofErr w:type="spellEnd"/>
+      <w:r>
+        <w:rPr>
+          <w:b/>
+          <w:color w:val="000000" w:themeColor="text1"/>
+        </w:rPr>
+        <w:t>: string,</w:t>
+      </w:r>
+    </w:p>
+    <w:p>
+      <w:pPr>
+        <w:pStyle w:val="ListParagraph"/>
+        <w:ind w:left="2160"/>
+        <w:rPr>
+          <w:b/>
+          <w:color w:val="000000" w:themeColor="text1"/>
+        </w:rPr>
+      </w:pPr>
+      <w:r>
+        <w:rPr>
+          <w:b/>
+          <w:color w:val="000000" w:themeColor="text1"/>
+        </w:rPr>
+        <w:t xml:space="preserve">  location: </w:t>
+      </w:r>
+      <w:proofErr w:type="gramStart"/>
+      <w:r>
+        <w:rPr>
+          <w:b/>
+          <w:color w:val="000000" w:themeColor="text1"/>
+        </w:rPr>
+        <w:t>{ latitude</w:t>
+      </w:r>
+      <w:proofErr w:type="gramEnd"/>
+      <w:r>
+        <w:rPr>
+          <w:b/>
+          <w:color w:val="000000" w:themeColor="text1"/>
+        </w:rPr>
+        <w:t>: float, longitude: float }</w:t>
+      </w:r>
+    </w:p>
+    <w:p>
+      <w:pPr>
+        <w:pStyle w:val="ListParagraph"/>
+        <w:ind w:left="2160"/>
+        <w:rPr>
+          <w:b/>
+          <w:color w:val="000000" w:themeColor="text1"/>
+        </w:rPr>
+      </w:pPr>
+      <w:r>
+        <w:rPr>
+          <w:b/>
+          <w:color w:val="000000" w:themeColor="text1"/>
+        </w:rPr>
+        <w:t>}</w:t>
+      </w:r>
+    </w:p>
+    <w:p>
+      <w:pPr>
+        <w:pStyle w:val="ListParagraph"/>
+        <w:numPr>
+          <w:ilvl w:val="1"/>
+          <w:numId w:val="7"/>
+        </w:numPr>
+        <w:rPr>
+          <w:color w:val="000000" w:themeColor="text1"/>
+        </w:rPr>
+      </w:pPr>
+      <w:r>
+        <w:rPr>
+          <w:color w:val="000000" w:themeColor="text1"/>
+        </w:rPr>
+        <w:t xml:space="preserve"> Response</w:t>
+      </w:r>
+    </w:p>
+    <w:p>
+      <w:pPr>
+        <w:pStyle w:val="ListParagraph"/>
+        <w:ind w:left="2160"/>
+        <w:rPr>
+          <w:b/>
+          <w:color w:val="000000" w:themeColor="text1"/>
+        </w:rPr>
+      </w:pPr>
+      <w:r>
+        <w:rPr>
+          <w:b/>
+          <w:color w:val="000000" w:themeColor="text1"/>
+        </w:rPr>
+        <w:t>{</w:t>
+      </w:r>
+    </w:p>
+    <w:p>
+      <w:pPr>
+        <w:pStyle w:val="ListParagraph"/>
+        <w:ind w:left="2160"/>
+        <w:rPr>
+          <w:b/>
+          <w:color w:val="000000" w:themeColor="text1"/>
+        </w:rPr>
+      </w:pPr>
+      <w:r>
+        <w:rPr>
+          <w:b/>
+          <w:color w:val="000000" w:themeColor="text1"/>
+        </w:rPr>
+        <w:t xml:space="preserve">  status: updated</w:t>
+      </w:r>
+    </w:p>
+    <w:p>
+      <w:pPr>
+        <w:pStyle w:val="ListParagraph"/>
+        <w:ind w:left="2160"/>
+        <w:rPr>
+          <w:b/>
+          <w:color w:val="000000" w:themeColor="text1"/>
+        </w:rPr>
+      </w:pPr>
+      <w:r>
+        <w:rPr>
+          <w:b/>
+          <w:color w:val="000000" w:themeColor="text1"/>
+        </w:rPr>
+        <w:lastRenderedPageBreak/>
+        <w:t>}</w:t>
+      </w:r>
+    </w:p>
+    <w:p>
+      <w:pPr>
+        <w:pStyle w:val="ListParagraph"/>
+        <w:numPr>
+          <w:ilvl w:val="1"/>
+          <w:numId w:val="7"/>
+        </w:numPr>
+        <w:rPr>
+          <w:color w:val="000000" w:themeColor="text1"/>
+        </w:rPr>
+      </w:pPr>
+      <w:r>
+        <w:rPr>
+          <w:color w:val="000000" w:themeColor="text1"/>
+        </w:rPr>
+        <w:t>Effect</w:t>
+      </w:r>
+    </w:p>
+    <w:p>
+      <w:pPr>
+        <w:pStyle w:val="ListParagraph"/>
+        <w:numPr>
+          <w:ilvl w:val="2"/>
+          <w:numId w:val="7"/>
+        </w:numPr>
+        <w:rPr>
+          <w:color w:val="000000" w:themeColor="text1"/>
+        </w:rPr>
+      </w:pPr>
+      <w:proofErr w:type="spellStart"/>
+      <w:r>
+        <w:rPr>
+          <w:color w:val="000000" w:themeColor="text1"/>
+        </w:rPr>
+        <w:t>i</w:t>
+      </w:r>
+      <w:proofErr w:type="spellEnd"/>
+      <w:r>
+        <w:rPr>
+          <w:color w:val="000000" w:themeColor="text1"/>
+        </w:rPr>
+        <w:t>. Updates the taxi's real-time location in the system.</w:t>
+      </w:r>
+    </w:p>
+    <w:p>
+      <w:pPr>
+        <w:pStyle w:val="ListParagraph"/>
+        <w:numPr>
+          <w:ilvl w:val="0"/>
+          <w:numId w:val="7"/>
+        </w:numPr>
+        <w:rPr>
+          <w:color w:val="000000" w:themeColor="text1"/>
+        </w:rPr>
+      </w:pPr>
+      <w:proofErr w:type="spellStart"/>
+      <w:r>
+        <w:rPr>
+          <w:color w:val="000000" w:themeColor="text1"/>
+        </w:rPr>
+        <w:t>AcceptBooking</w:t>
+      </w:r>
+      <w:proofErr w:type="spellEnd"/>
+    </w:p>
+    <w:p>
+      <w:pPr>
+        <w:pStyle w:val="ListParagraph"/>
+        <w:numPr>
+          <w:ilvl w:val="1"/>
+          <w:numId w:val="7"/>
+        </w:numPr>
+        <w:rPr>
+          <w:color w:val="000000" w:themeColor="text1"/>
+        </w:rPr>
+      </w:pPr>
+      <w:r>
+        <w:rPr>
+          <w:color w:val="000000" w:themeColor="text1"/>
+        </w:rPr>
+        <w:t>Request</w:t>
+      </w:r>
+    </w:p>
+    <w:p>
+      <w:pPr>
+        <w:pStyle w:val="ListParagraph"/>
+        <w:ind w:left="2160"/>
+        <w:rPr>
+          <w:b/>
+          <w:color w:val="000000" w:themeColor="text1"/>
+        </w:rPr>
+      </w:pPr>
+      <w:r>
+        <w:rPr>
+          <w:b/>
+          <w:color w:val="000000" w:themeColor="text1"/>
+        </w:rPr>
+        <w:t>{</w:t>
+      </w:r>
+    </w:p>
+    <w:p>
+      <w:pPr>
+        <w:pStyle w:val="ListParagraph"/>
+        <w:ind w:left="2160"/>
+        <w:rPr>
+          <w:b/>
+          <w:color w:val="000000" w:themeColor="text1"/>
+        </w:rPr>
+      </w:pPr>
+      <w:r>
+        <w:rPr>
+          <w:b/>
+          <w:color w:val="000000" w:themeColor="text1"/>
+        </w:rPr>
+        <w:t xml:space="preserve">  </w:t>
+      </w:r>
+      <w:proofErr w:type="spellStart"/>
+      <w:r>
+        <w:rPr>
+          <w:b/>
+          <w:color w:val="000000" w:themeColor="text1"/>
+        </w:rPr>
+        <w:t>driverId</w:t>
+      </w:r>
+      <w:proofErr w:type="spellEnd"/>
+      <w:r>
+        <w:rPr>
+          <w:b/>
+          <w:color w:val="000000" w:themeColor="text1"/>
+        </w:rPr>
+        <w:t>: string,</w:t>
+      </w:r>
+    </w:p>
+    <w:p>
+      <w:pPr>
+        <w:pStyle w:val="ListParagraph"/>
+        <w:ind w:left="2160"/>
+        <w:rPr>
+          <w:b/>
+          <w:color w:val="000000" w:themeColor="text1"/>
+        </w:rPr>
+      </w:pPr>
+      <w:r>
+        <w:rPr>
+          <w:b/>
+          <w:color w:val="000000" w:themeColor="text1"/>
+        </w:rPr>
+        <w:t xml:space="preserve">  </w:t>
+      </w:r>
+      <w:proofErr w:type="spellStart"/>
+      <w:r>
+        <w:rPr>
+          <w:b/>
+          <w:color w:val="000000" w:themeColor="text1"/>
+        </w:rPr>
+        <w:t>bookingId</w:t>
+      </w:r>
+      <w:proofErr w:type="spellEnd"/>
+      <w:r>
+        <w:rPr>
+          <w:b/>
+          <w:color w:val="000000" w:themeColor="text1"/>
+        </w:rPr>
+        <w:t>: string</w:t>
+      </w:r>
+    </w:p>
+    <w:p>
+      <w:pPr>
+        <w:pStyle w:val="ListParagraph"/>
+        <w:ind w:left="2160"/>
+        <w:rPr>
+          <w:b/>
+          <w:color w:val="000000" w:themeColor="text1"/>
+        </w:rPr>
+      </w:pPr>
+      <w:r>
+        <w:rPr>
+          <w:b/>
+          <w:color w:val="000000" w:themeColor="text1"/>
+        </w:rPr>
+        <w:t>}</w:t>
+      </w:r>
+    </w:p>
+    <w:p>
+      <w:pPr>
+        <w:pStyle w:val="ListParagraph"/>
+        <w:numPr>
+          <w:ilvl w:val="1"/>
+          <w:numId w:val="7"/>
+        </w:numPr>
+        <w:rPr>
+          <w:color w:val="000000" w:themeColor="text1"/>
+        </w:rPr>
+      </w:pPr>
+      <w:r>
+        <w:rPr>
+          <w:color w:val="000000" w:themeColor="text1"/>
+        </w:rPr>
+        <w:t>Response</w:t>
+      </w:r>
+    </w:p>
+    <w:p>
+      <w:pPr>
+        <w:pStyle w:val="ListParagraph"/>
+        <w:ind w:left="2160"/>
+        <w:rPr>
+          <w:b/>
+          <w:color w:val="000000" w:themeColor="text1"/>
+        </w:rPr>
+      </w:pPr>
+      <w:r>
+        <w:rPr>
+          <w:b/>
+          <w:color w:val="000000" w:themeColor="text1"/>
+        </w:rPr>
+        <w:t>{</w:t>
+      </w:r>
+    </w:p>
+    <w:p>
+      <w:pPr>
+        <w:pStyle w:val="ListParagraph"/>
+        <w:ind w:left="2160"/>
+        <w:rPr>
+          <w:b/>
+          <w:color w:val="000000" w:themeColor="text1"/>
+        </w:rPr>
+      </w:pPr>
+      <w:r>
+        <w:rPr>
+          <w:b/>
+          <w:color w:val="000000" w:themeColor="text1"/>
+        </w:rPr>
+        <w:t xml:space="preserve">  status: accepted</w:t>
+      </w:r>
+    </w:p>
+    <w:p>
+      <w:pPr>
+        <w:pStyle w:val="ListParagraph"/>
+        <w:ind w:left="2160"/>
+        <w:rPr>
+          <w:b/>
+          <w:color w:val="000000" w:themeColor="text1"/>
+        </w:rPr>
+      </w:pPr>
+      <w:r>
+        <w:rPr>
+          <w:b/>
+          <w:color w:val="000000" w:themeColor="text1"/>
+        </w:rPr>
+        <w:t>}</w:t>
+      </w:r>
+    </w:p>
+    <w:p>
+      <w:pPr>
+        <w:pStyle w:val="ListParagraph"/>
+        <w:numPr>
+          <w:ilvl w:val="1"/>
+          <w:numId w:val="7"/>
+        </w:numPr>
+        <w:rPr>
+          <w:color w:val="000000" w:themeColor="text1"/>
+        </w:rPr>
+      </w:pPr>
+      <w:r>
+        <w:rPr>
+          <w:color w:val="000000" w:themeColor="text1"/>
+        </w:rPr>
+        <w:t>Effect</w:t>
+      </w:r>
+    </w:p>
+    <w:p>
+      <w:pPr>
+        <w:pStyle w:val="ListParagraph"/>
+        <w:numPr>
+          <w:ilvl w:val="2"/>
+          <w:numId w:val="7"/>
+        </w:numPr>
+        <w:rPr>
+          <w:color w:val="000000" w:themeColor="text1"/>
+        </w:rPr>
+      </w:pPr>
+      <w:r>
+        <w:rPr>
+          <w:color w:val="000000" w:themeColor="text1"/>
+        </w:rPr>
+        <w:t xml:space="preserve">Confirms </w:t>
+      </w:r>
+      <w:r>
+        <w:rPr>
+          <w:color w:val="000000" w:themeColor="text1"/>
+        </w:rPr>
+        <w:t xml:space="preserve">the </w:t>
+      </w:r>
+      <w:r>
+        <w:rPr>
+          <w:color w:val="000000" w:themeColor="text1"/>
+        </w:rPr>
+        <w:t>driver’s acceptance of a user’s booking.</w:t>
+      </w:r>
+    </w:p>
+    <w:p>
+      <w:pPr>
+        <w:pStyle w:val="ListParagraph"/>
+        <w:numPr>
+          <w:ilvl w:val="0"/>
+          <w:numId w:val="7"/>
+        </w:numPr>
+        <w:rPr>
+          <w:color w:val="000000" w:themeColor="text1"/>
+        </w:rPr>
+      </w:pPr>
+      <w:proofErr w:type="spellStart"/>
+      <w:r>
+        <w:rPr>
+          <w:color w:val="000000" w:themeColor="text1"/>
+        </w:rPr>
+        <w:t>CompleteRide</w:t>
+      </w:r>
+      <w:proofErr w:type="spellEnd"/>
+    </w:p>
+    <w:p>
+      <w:pPr>
+        <w:pStyle w:val="ListParagraph"/>
+        <w:numPr>
+          <w:ilvl w:val="1"/>
+          <w:numId w:val="7"/>
+        </w:numPr>
+        <w:rPr>
+          <w:color w:val="000000" w:themeColor="text1"/>
+        </w:rPr>
+      </w:pPr>
+      <w:r>
+        <w:rPr>
+          <w:color w:val="000000" w:themeColor="text1"/>
+        </w:rPr>
+        <w:t>Request</w:t>
+      </w:r>
+    </w:p>
+    <w:p>
+      <w:pPr>
+        <w:pStyle w:val="ListParagraph"/>
+        <w:ind w:left="2160"/>
+        <w:rPr>
+          <w:b/>
+          <w:color w:val="000000" w:themeColor="text1"/>
+        </w:rPr>
+      </w:pPr>
+      <w:r>
+        <w:rPr>
+          <w:b/>
+          <w:color w:val="000000" w:themeColor="text1"/>
+        </w:rPr>
+        <w:t>{</w:t>
+      </w:r>
+    </w:p>
+    <w:p>
+      <w:pPr>
+        <w:pStyle w:val="ListParagraph"/>
+        <w:ind w:left="2160"/>
+        <w:rPr>
+          <w:b/>
+          <w:color w:val="000000" w:themeColor="text1"/>
+        </w:rPr>
+      </w:pPr>
+      <w:r>
+        <w:rPr>
+          <w:b/>
+          <w:color w:val="000000" w:themeColor="text1"/>
+        </w:rPr>
+        <w:t xml:space="preserve">  </w:t>
+      </w:r>
+      <w:proofErr w:type="spellStart"/>
+      <w:r>
+        <w:rPr>
+          <w:b/>
+          <w:color w:val="000000" w:themeColor="text1"/>
+        </w:rPr>
+        <w:t>bookingId</w:t>
+      </w:r>
+      <w:proofErr w:type="spellEnd"/>
+      <w:r>
+        <w:rPr>
+          <w:b/>
+          <w:color w:val="000000" w:themeColor="text1"/>
+        </w:rPr>
+        <w:t>: string</w:t>
+      </w:r>
+    </w:p>
+    <w:p>
+      <w:pPr>
+        <w:pStyle w:val="ListParagraph"/>
+        <w:ind w:left="2160"/>
+        <w:rPr>
+          <w:b/>
+          <w:color w:val="000000" w:themeColor="text1"/>
+        </w:rPr>
+      </w:pPr>
+      <w:r>
+        <w:rPr>
+          <w:b/>
+          <w:color w:val="000000" w:themeColor="text1"/>
+        </w:rPr>
+        <w:t>}</w:t>
+      </w:r>
+    </w:p>
+    <w:p>
+      <w:pPr>
+        <w:pStyle w:val="ListParagraph"/>
+        <w:numPr>
+          <w:ilvl w:val="1"/>
+          <w:numId w:val="7"/>
+        </w:numPr>
+        <w:rPr>
+          <w:color w:val="000000" w:themeColor="text1"/>
+        </w:rPr>
+      </w:pPr>
+      <w:r>
+        <w:rPr>
+          <w:color w:val="000000" w:themeColor="text1"/>
+        </w:rPr>
+        <w:t>Response</w:t>
+      </w:r>
+    </w:p>
+    <w:p>
+      <w:pPr>
+        <w:pStyle w:val="ListParagraph"/>
+        <w:ind w:left="2160"/>
+        <w:rPr>
+          <w:b/>
+        </w:rPr>
+      </w:pPr>
+      <w:r>
+        <w:rPr>
+          <w:b/>
+        </w:rPr>
+        <w:t>{</w:t>
+      </w:r>
+      <w:r>
+        <w:rPr>
+          <w:b/>
+        </w:rPr>
+        <w:br/>
+        <w:t xml:space="preserve">  status: completed,</w:t>
+      </w:r>
+      <w:r>
+        <w:rPr>
+          <w:b/>
+        </w:rPr>
+        <w:br/>
+        <w:t xml:space="preserve">  fare: double</w:t>
+      </w:r>
+      <w:r>
+        <w:rPr>
+          <w:b/>
+        </w:rPr>
+        <w:br/>
+        <w:t>}</w:t>
+      </w:r>
+    </w:p>
+    <w:p>
+      <w:pPr>
+        <w:pStyle w:val="ListParagraph"/>
+        <w:numPr>
+          <w:ilvl w:val="1"/>
+          <w:numId w:val="7"/>
+        </w:numPr>
+        <w:rPr>
+          <w:color w:val="000000" w:themeColor="text1"/>
+        </w:rPr>
+      </w:pPr>
+      <w:r>
+        <w:rPr>
+          <w:color w:val="000000" w:themeColor="text1"/>
+        </w:rPr>
+        <w:t>Effect</w:t>
+      </w:r>
+    </w:p>
+    <w:p>
+      <w:pPr>
+        <w:pStyle w:val="ListParagraph"/>
+        <w:numPr>
+          <w:ilvl w:val="2"/>
+          <w:numId w:val="7"/>
+        </w:numPr>
+        <w:rPr>
+          <w:color w:val="000000" w:themeColor="text1"/>
+        </w:rPr>
+      </w:pPr>
+      <w:r>
+        <w:t>Marks the ride as completed.</w:t>
+      </w:r>
     </w:p>
     <w:sectPr>
       <w:pgSz w:w="12240" w:h="15840"/>
@@ -1937,6 +2649,95 @@
     </w:lvl>
   </w:abstractNum>
   <w:abstractNum w:abstractNumId="3" w15:restartNumberingAfterBreak="0">
+    <w:nsid w:val="45C72921"/>
+    <w:multiLevelType w:val="hybridMultilevel"/>
+    <w:tmpl w:val="6E66A56E"/>
+    <w:lvl w:ilvl="0" w:tplc="0409000F">
+      <w:start w:val="1"/>
+      <w:numFmt w:val="decimal"/>
+      <w:lvlText w:val="%1."/>
+      <w:lvlJc w:val="left"/>
+      <w:pPr>
+        <w:ind w:left="720" w:hanging="360"/>
+      </w:pPr>
+      <w:rPr>
+        <w:rFonts w:hint="default"/>
+      </w:rPr>
+    </w:lvl>
+    <w:lvl w:ilvl="1" w:tplc="04090019">
+      <w:start w:val="1"/>
+      <w:numFmt w:val="lowerLetter"/>
+      <w:lvlText w:val="%2."/>
+      <w:lvlJc w:val="left"/>
+      <w:pPr>
+        <w:ind w:left="1440" w:hanging="360"/>
+      </w:pPr>
+    </w:lvl>
+    <w:lvl w:ilvl="2" w:tplc="0409001B">
+      <w:start w:val="1"/>
+      <w:numFmt w:val="lowerRoman"/>
+      <w:lvlText w:val="%3."/>
+      <w:lvlJc w:val="right"/>
+      <w:pPr>
+        <w:ind w:left="2160" w:hanging="180"/>
+      </w:pPr>
+    </w:lvl>
+    <w:lvl w:ilvl="3" w:tplc="0409000F" w:tentative="1">
+      <w:start w:val="1"/>
+      <w:numFmt w:val="decimal"/>
+      <w:lvlText w:val="%4."/>
+      <w:lvlJc w:val="left"/>
+      <w:pPr>
+        <w:ind w:left="2880" w:hanging="360"/>
+      </w:pPr>
+    </w:lvl>
+    <w:lvl w:ilvl="4" w:tplc="04090019" w:tentative="1">
+      <w:start w:val="1"/>
+      <w:numFmt w:val="lowerLetter"/>
+      <w:lvlText w:val="%5."/>
+      <w:lvlJc w:val="left"/>
+      <w:pPr>
+        <w:ind w:left="3600" w:hanging="360"/>
+      </w:pPr>
+    </w:lvl>
+    <w:lvl w:ilvl="5" w:tplc="0409001B" w:tentative="1">
+      <w:start w:val="1"/>
+      <w:numFmt w:val="lowerRoman"/>
+      <w:lvlText w:val="%6."/>
+      <w:lvlJc w:val="right"/>
+      <w:pPr>
+        <w:ind w:left="4320" w:hanging="180"/>
+      </w:pPr>
+    </w:lvl>
+    <w:lvl w:ilvl="6" w:tplc="0409000F" w:tentative="1">
+      <w:start w:val="1"/>
+      <w:numFmt w:val="decimal"/>
+      <w:lvlText w:val="%7."/>
+      <w:lvlJc w:val="left"/>
+      <w:pPr>
+        <w:ind w:left="5040" w:hanging="360"/>
+      </w:pPr>
+    </w:lvl>
+    <w:lvl w:ilvl="7" w:tplc="04090019" w:tentative="1">
+      <w:start w:val="1"/>
+      <w:numFmt w:val="lowerLetter"/>
+      <w:lvlText w:val="%8."/>
+      <w:lvlJc w:val="left"/>
+      <w:pPr>
+        <w:ind w:left="5760" w:hanging="360"/>
+      </w:pPr>
+    </w:lvl>
+    <w:lvl w:ilvl="8" w:tplc="0409001B" w:tentative="1">
+      <w:start w:val="1"/>
+      <w:numFmt w:val="lowerRoman"/>
+      <w:lvlText w:val="%9."/>
+      <w:lvlJc w:val="right"/>
+      <w:pPr>
+        <w:ind w:left="6480" w:hanging="180"/>
+      </w:pPr>
+    </w:lvl>
+  </w:abstractNum>
+  <w:abstractNum w:abstractNumId="4" w15:restartNumberingAfterBreak="0">
     <w:nsid w:val="6D37303B"/>
     <w:multiLevelType w:val="hybridMultilevel"/>
     <w:tmpl w:val="13A2A3EE"/>
@@ -2026,7 +2827,7 @@
       </w:pPr>
     </w:lvl>
   </w:abstractNum>
-  <w:abstractNum w:abstractNumId="4" w15:restartNumberingAfterBreak="0">
+  <w:abstractNum w:abstractNumId="5" w15:restartNumberingAfterBreak="0">
     <w:nsid w:val="72811513"/>
     <w:multiLevelType w:val="hybridMultilevel"/>
     <w:tmpl w:val="728A709A"/>
@@ -2052,6 +2853,96 @@
       </w:pPr>
     </w:lvl>
     <w:lvl w:ilvl="2" w:tplc="0409001B">
+      <w:start w:val="1"/>
+      <w:numFmt w:val="lowerRoman"/>
+      <w:lvlText w:val="%3."/>
+      <w:lvlJc w:val="right"/>
+      <w:pPr>
+        <w:ind w:left="2160" w:hanging="180"/>
+      </w:pPr>
+    </w:lvl>
+    <w:lvl w:ilvl="3" w:tplc="0409000F" w:tentative="1">
+      <w:start w:val="1"/>
+      <w:numFmt w:val="decimal"/>
+      <w:lvlText w:val="%4."/>
+      <w:lvlJc w:val="left"/>
+      <w:pPr>
+        <w:ind w:left="2880" w:hanging="360"/>
+      </w:pPr>
+    </w:lvl>
+    <w:lvl w:ilvl="4" w:tplc="04090019" w:tentative="1">
+      <w:start w:val="1"/>
+      <w:numFmt w:val="lowerLetter"/>
+      <w:lvlText w:val="%5."/>
+      <w:lvlJc w:val="left"/>
+      <w:pPr>
+        <w:ind w:left="3600" w:hanging="360"/>
+      </w:pPr>
+    </w:lvl>
+    <w:lvl w:ilvl="5" w:tplc="0409001B" w:tentative="1">
+      <w:start w:val="1"/>
+      <w:numFmt w:val="lowerRoman"/>
+      <w:lvlText w:val="%6."/>
+      <w:lvlJc w:val="right"/>
+      <w:pPr>
+        <w:ind w:left="4320" w:hanging="180"/>
+      </w:pPr>
+    </w:lvl>
+    <w:lvl w:ilvl="6" w:tplc="0409000F" w:tentative="1">
+      <w:start w:val="1"/>
+      <w:numFmt w:val="decimal"/>
+      <w:lvlText w:val="%7."/>
+      <w:lvlJc w:val="left"/>
+      <w:pPr>
+        <w:ind w:left="5040" w:hanging="360"/>
+      </w:pPr>
+    </w:lvl>
+    <w:lvl w:ilvl="7" w:tplc="04090019" w:tentative="1">
+      <w:start w:val="1"/>
+      <w:numFmt w:val="lowerLetter"/>
+      <w:lvlText w:val="%8."/>
+      <w:lvlJc w:val="left"/>
+      <w:pPr>
+        <w:ind w:left="5760" w:hanging="360"/>
+      </w:pPr>
+    </w:lvl>
+    <w:lvl w:ilvl="8" w:tplc="0409001B" w:tentative="1">
+      <w:start w:val="1"/>
+      <w:numFmt w:val="lowerRoman"/>
+      <w:lvlText w:val="%9."/>
+      <w:lvlJc w:val="right"/>
+      <w:pPr>
+        <w:ind w:left="6480" w:hanging="180"/>
+      </w:pPr>
+    </w:lvl>
+  </w:abstractNum>
+  <w:abstractNum w:abstractNumId="6" w15:restartNumberingAfterBreak="0">
+    <w:nsid w:val="788A184C"/>
+    <w:multiLevelType w:val="hybridMultilevel"/>
+    <w:tmpl w:val="F70C17FE"/>
+    <w:lvl w:ilvl="0" w:tplc="0409000F">
+      <w:start w:val="1"/>
+      <w:numFmt w:val="decimal"/>
+      <w:lvlText w:val="%1."/>
+      <w:lvlJc w:val="left"/>
+      <w:pPr>
+        <w:ind w:left="720" w:hanging="360"/>
+      </w:pPr>
+      <w:rPr>
+        <w:rFonts w:hint="default"/>
+        <w:color w:val="auto"/>
+      </w:rPr>
+    </w:lvl>
+    <w:lvl w:ilvl="1" w:tplc="04090019" w:tentative="1">
+      <w:start w:val="1"/>
+      <w:numFmt w:val="lowerLetter"/>
+      <w:lvlText w:val="%2."/>
+      <w:lvlJc w:val="left"/>
+      <w:pPr>
+        <w:ind w:left="1440" w:hanging="360"/>
+      </w:pPr>
+    </w:lvl>
+    <w:lvl w:ilvl="2" w:tplc="0409001B" w:tentative="1">
       <w:start w:val="1"/>
       <w:numFmt w:val="lowerRoman"/>
       <w:lvlText w:val="%3."/>
@@ -2122,13 +3013,19 @@
     <w:abstractNumId w:val="0"/>
   </w:num>
   <w:num w:numId="3">
-    <w:abstractNumId w:val="3"/>
+    <w:abstractNumId w:val="4"/>
   </w:num>
   <w:num w:numId="4">
     <w:abstractNumId w:val="1"/>
   </w:num>
   <w:num w:numId="5">
-    <w:abstractNumId w:val="4"/>
+    <w:abstractNumId w:val="5"/>
+  </w:num>
+  <w:num w:numId="6">
+    <w:abstractNumId w:val="6"/>
+  </w:num>
+  <w:num w:numId="7">
+    <w:abstractNumId w:val="3"/>
   </w:num>
 </w:numbering>
 </file>

</xml_diff>

<commit_message>
Added service contract for feedback system
</commit_message>
<xml_diff>
--- a/docs/Service Contract for Taxi Tap.docx
+++ b/docs/Service Contract for Taxi Tap.docx
@@ -2510,6 +2510,7 @@
         </w:rPr>
         <w:t xml:space="preserve">  type: </w:t>
       </w:r>
+      <w:proofErr w:type="gramStart"/>
       <w:r>
         <w:rPr>
           <w:b/>
@@ -2524,14 +2525,20 @@
         </w:rPr>
         <w:t xml:space="preserve">,  </w:t>
       </w:r>
-      <w:bookmarkStart w:id="0" w:name="_GoBack"/>
-      <w:bookmarkEnd w:id="0"/>
-      <w:r>
-        <w:rPr>
-          <w:b/>
-          <w:color w:val="000000" w:themeColor="text1"/>
-        </w:rPr>
-        <w:t xml:space="preserve"> e.g., </w:t>
+      <w:r>
+        <w:rPr>
+          <w:b/>
+          <w:color w:val="000000" w:themeColor="text1"/>
+        </w:rPr>
+        <w:t xml:space="preserve"> </w:t>
+      </w:r>
+      <w:proofErr w:type="gramEnd"/>
+      <w:r>
+        <w:rPr>
+          <w:b/>
+          <w:color w:val="000000" w:themeColor="text1"/>
+        </w:rPr>
+        <w:t xml:space="preserve">e.g., </w:t>
       </w:r>
       <w:proofErr w:type="spellStart"/>
       <w:r>
@@ -2693,7 +2700,13 @@
         </w:rPr>
       </w:pPr>
       <w:r>
-        <w:t xml:space="preserve">Sends notification to </w:t>
+        <w:t xml:space="preserve">Sends </w:t>
+      </w:r>
+      <w:r>
+        <w:t xml:space="preserve">a </w:t>
+      </w:r>
+      <w:r>
+        <w:t xml:space="preserve">notification to </w:t>
       </w:r>
       <w:r>
         <w:t xml:space="preserve">the </w:t>
@@ -2701,6 +2714,436 @@
       <w:r>
         <w:t>user.</w:t>
       </w:r>
+    </w:p>
+    <w:p>
+      <w:pPr>
+        <w:rPr>
+          <w:b/>
+          <w:u w:val="single"/>
+        </w:rPr>
+      </w:pPr>
+      <w:r>
+        <w:rPr>
+          <w:b/>
+          <w:u w:val="single"/>
+        </w:rPr>
+        <w:t>Review</w:t>
+      </w:r>
+      <w:r>
+        <w:rPr>
+          <w:b/>
+          <w:u w:val="single"/>
+        </w:rPr>
+        <w:t xml:space="preserve"> </w:t>
+      </w:r>
+      <w:proofErr w:type="gramStart"/>
+      <w:r>
+        <w:rPr>
+          <w:b/>
+          <w:u w:val="single"/>
+        </w:rPr>
+        <w:t>And</w:t>
+      </w:r>
+      <w:proofErr w:type="gramEnd"/>
+      <w:r>
+        <w:rPr>
+          <w:b/>
+          <w:u w:val="single"/>
+        </w:rPr>
+        <w:t xml:space="preserve"> </w:t>
+      </w:r>
+      <w:r>
+        <w:rPr>
+          <w:b/>
+          <w:u w:val="single"/>
+        </w:rPr>
+        <w:t>Rating</w:t>
+      </w:r>
+      <w:r>
+        <w:rPr>
+          <w:b/>
+          <w:u w:val="single"/>
+        </w:rPr>
+        <w:t xml:space="preserve"> </w:t>
+      </w:r>
+      <w:r>
+        <w:rPr>
+          <w:b/>
+          <w:u w:val="single"/>
+        </w:rPr>
+        <w:t>Service</w:t>
+      </w:r>
+      <w:r>
+        <w:rPr>
+          <w:b/>
+          <w:u w:val="single"/>
+        </w:rPr>
+        <w:t xml:space="preserve"> </w:t>
+      </w:r>
+      <w:r>
+        <w:rPr>
+          <w:b/>
+          <w:u w:val="single"/>
+        </w:rPr>
+        <w:t>Contract</w:t>
+      </w:r>
+    </w:p>
+    <w:p>
+      <w:pPr>
+        <w:pStyle w:val="ListParagraph"/>
+        <w:numPr>
+          <w:ilvl w:val="0"/>
+          <w:numId w:val="11"/>
+        </w:numPr>
+        <w:rPr>
+          <w:color w:val="000000" w:themeColor="text1"/>
+        </w:rPr>
+      </w:pPr>
+      <w:proofErr w:type="spellStart"/>
+      <w:r>
+        <w:rPr>
+          <w:color w:val="000000" w:themeColor="text1"/>
+        </w:rPr>
+        <w:lastRenderedPageBreak/>
+        <w:t>SubmitReview</w:t>
+      </w:r>
+      <w:proofErr w:type="spellEnd"/>
+    </w:p>
+    <w:p>
+      <w:pPr>
+        <w:pStyle w:val="ListParagraph"/>
+        <w:numPr>
+          <w:ilvl w:val="1"/>
+          <w:numId w:val="11"/>
+        </w:numPr>
+        <w:rPr>
+          <w:color w:val="000000" w:themeColor="text1"/>
+        </w:rPr>
+      </w:pPr>
+      <w:r>
+        <w:rPr>
+          <w:color w:val="000000" w:themeColor="text1"/>
+        </w:rPr>
+        <w:t>Request</w:t>
+      </w:r>
+    </w:p>
+    <w:p>
+      <w:pPr>
+        <w:pStyle w:val="ListParagraph"/>
+        <w:ind w:left="2160"/>
+        <w:rPr>
+          <w:b/>
+          <w:color w:val="000000" w:themeColor="text1"/>
+        </w:rPr>
+      </w:pPr>
+      <w:r>
+        <w:rPr>
+          <w:b/>
+          <w:color w:val="000000" w:themeColor="text1"/>
+        </w:rPr>
+        <w:t>{</w:t>
+      </w:r>
+    </w:p>
+    <w:p>
+      <w:pPr>
+        <w:pStyle w:val="ListParagraph"/>
+        <w:ind w:left="2160"/>
+        <w:rPr>
+          <w:b/>
+          <w:color w:val="000000" w:themeColor="text1"/>
+        </w:rPr>
+      </w:pPr>
+      <w:r>
+        <w:rPr>
+          <w:b/>
+          <w:color w:val="000000" w:themeColor="text1"/>
+        </w:rPr>
+        <w:t xml:space="preserve">  </w:t>
+      </w:r>
+      <w:proofErr w:type="spellStart"/>
+      <w:r>
+        <w:rPr>
+          <w:b/>
+          <w:color w:val="000000" w:themeColor="text1"/>
+        </w:rPr>
+        <w:t>bookingId</w:t>
+      </w:r>
+      <w:proofErr w:type="spellEnd"/>
+      <w:r>
+        <w:rPr>
+          <w:b/>
+          <w:color w:val="000000" w:themeColor="text1"/>
+        </w:rPr>
+        <w:t>: string,</w:t>
+      </w:r>
+    </w:p>
+    <w:p>
+      <w:pPr>
+        <w:pStyle w:val="ListParagraph"/>
+        <w:ind w:left="2160"/>
+        <w:rPr>
+          <w:b/>
+          <w:color w:val="000000" w:themeColor="text1"/>
+        </w:rPr>
+      </w:pPr>
+      <w:r>
+        <w:rPr>
+          <w:b/>
+          <w:color w:val="000000" w:themeColor="text1"/>
+        </w:rPr>
+        <w:t xml:space="preserve">  </w:t>
+      </w:r>
+      <w:proofErr w:type="spellStart"/>
+      <w:r>
+        <w:rPr>
+          <w:b/>
+          <w:color w:val="000000" w:themeColor="text1"/>
+        </w:rPr>
+        <w:t>userId</w:t>
+      </w:r>
+      <w:proofErr w:type="spellEnd"/>
+      <w:r>
+        <w:rPr>
+          <w:b/>
+          <w:color w:val="000000" w:themeColor="text1"/>
+        </w:rPr>
+        <w:t>: string,</w:t>
+      </w:r>
+    </w:p>
+    <w:p>
+      <w:pPr>
+        <w:pStyle w:val="ListParagraph"/>
+        <w:ind w:left="2160"/>
+        <w:rPr>
+          <w:b/>
+          <w:color w:val="000000" w:themeColor="text1"/>
+        </w:rPr>
+      </w:pPr>
+      <w:r>
+        <w:rPr>
+          <w:b/>
+          <w:color w:val="000000" w:themeColor="text1"/>
+        </w:rPr>
+        <w:t xml:space="preserve">  </w:t>
+      </w:r>
+      <w:proofErr w:type="spellStart"/>
+      <w:r>
+        <w:rPr>
+          <w:b/>
+          <w:color w:val="000000" w:themeColor="text1"/>
+        </w:rPr>
+        <w:t>driverId</w:t>
+      </w:r>
+      <w:proofErr w:type="spellEnd"/>
+      <w:r>
+        <w:rPr>
+          <w:b/>
+          <w:color w:val="000000" w:themeColor="text1"/>
+        </w:rPr>
+        <w:t>: string,</w:t>
+      </w:r>
+    </w:p>
+    <w:p>
+      <w:pPr>
+        <w:pStyle w:val="ListParagraph"/>
+        <w:ind w:left="2160"/>
+        <w:rPr>
+          <w:b/>
+          <w:color w:val="000000" w:themeColor="text1"/>
+        </w:rPr>
+      </w:pPr>
+      <w:r>
+        <w:rPr>
+          <w:b/>
+          <w:color w:val="000000" w:themeColor="text1"/>
+        </w:rPr>
+        <w:t xml:space="preserve">  rating: </w:t>
+      </w:r>
+      <w:proofErr w:type="spellStart"/>
+      <w:r>
+        <w:rPr>
+          <w:b/>
+          <w:color w:val="000000" w:themeColor="text1"/>
+        </w:rPr>
+        <w:t>int</w:t>
+      </w:r>
+      <w:proofErr w:type="spellEnd"/>
+      <w:r>
+        <w:rPr>
+          <w:b/>
+          <w:color w:val="000000" w:themeColor="text1"/>
+        </w:rPr>
+        <w:t>, // 1 to 5</w:t>
+      </w:r>
+    </w:p>
+    <w:p>
+      <w:pPr>
+        <w:pStyle w:val="ListParagraph"/>
+        <w:ind w:left="2160"/>
+        <w:rPr>
+          <w:b/>
+          <w:color w:val="000000" w:themeColor="text1"/>
+        </w:rPr>
+      </w:pPr>
+      <w:r>
+        <w:rPr>
+          <w:b/>
+          <w:color w:val="000000" w:themeColor="text1"/>
+        </w:rPr>
+        <w:t xml:space="preserve">  </w:t>
+      </w:r>
+      <w:proofErr w:type="spellStart"/>
+      <w:r>
+        <w:rPr>
+          <w:b/>
+          <w:color w:val="000000" w:themeColor="text1"/>
+        </w:rPr>
+        <w:t>reviewText</w:t>
+      </w:r>
+      <w:proofErr w:type="spellEnd"/>
+      <w:r>
+        <w:rPr>
+          <w:b/>
+          <w:color w:val="000000" w:themeColor="text1"/>
+        </w:rPr>
+        <w:t>: string</w:t>
+      </w:r>
+    </w:p>
+    <w:p>
+      <w:pPr>
+        <w:pStyle w:val="ListParagraph"/>
+        <w:ind w:left="2160"/>
+        <w:rPr>
+          <w:b/>
+          <w:color w:val="000000" w:themeColor="text1"/>
+        </w:rPr>
+      </w:pPr>
+      <w:r>
+        <w:rPr>
+          <w:b/>
+          <w:color w:val="000000" w:themeColor="text1"/>
+        </w:rPr>
+        <w:t>}</w:t>
+      </w:r>
+    </w:p>
+    <w:p>
+      <w:pPr>
+        <w:pStyle w:val="ListParagraph"/>
+        <w:numPr>
+          <w:ilvl w:val="1"/>
+          <w:numId w:val="11"/>
+        </w:numPr>
+        <w:rPr>
+          <w:color w:val="000000" w:themeColor="text1"/>
+        </w:rPr>
+      </w:pPr>
+      <w:r>
+        <w:rPr>
+          <w:color w:val="000000" w:themeColor="text1"/>
+        </w:rPr>
+        <w:t>Response</w:t>
+      </w:r>
+    </w:p>
+    <w:p>
+      <w:pPr>
+        <w:pStyle w:val="ListParagraph"/>
+        <w:ind w:left="2160"/>
+        <w:rPr>
+          <w:b/>
+          <w:color w:val="000000" w:themeColor="text1"/>
+        </w:rPr>
+      </w:pPr>
+      <w:r>
+        <w:rPr>
+          <w:b/>
+          <w:color w:val="000000" w:themeColor="text1"/>
+        </w:rPr>
+        <w:t>{</w:t>
+      </w:r>
+    </w:p>
+    <w:p>
+      <w:pPr>
+        <w:pStyle w:val="ListParagraph"/>
+        <w:ind w:left="2160"/>
+        <w:rPr>
+          <w:b/>
+          <w:color w:val="000000" w:themeColor="text1"/>
+        </w:rPr>
+      </w:pPr>
+      <w:r>
+        <w:rPr>
+          <w:b/>
+          <w:color w:val="000000" w:themeColor="text1"/>
+        </w:rPr>
+        <w:t xml:space="preserve">  </w:t>
+      </w:r>
+      <w:proofErr w:type="spellStart"/>
+      <w:r>
+        <w:rPr>
+          <w:b/>
+          <w:color w:val="000000" w:themeColor="text1"/>
+        </w:rPr>
+        <w:t>reviewId</w:t>
+      </w:r>
+      <w:proofErr w:type="spellEnd"/>
+      <w:r>
+        <w:rPr>
+          <w:b/>
+          <w:color w:val="000000" w:themeColor="text1"/>
+        </w:rPr>
+        <w:t>: string,</w:t>
+      </w:r>
+    </w:p>
+    <w:p>
+      <w:pPr>
+        <w:pStyle w:val="ListParagraph"/>
+        <w:ind w:left="2160"/>
+        <w:rPr>
+          <w:b/>
+          <w:color w:val="000000" w:themeColor="text1"/>
+        </w:rPr>
+      </w:pPr>
+      <w:r>
+        <w:rPr>
+          <w:b/>
+          <w:color w:val="000000" w:themeColor="text1"/>
+        </w:rPr>
+        <w:t xml:space="preserve">  status: submitted</w:t>
+      </w:r>
+    </w:p>
+    <w:p>
+      <w:pPr>
+        <w:pStyle w:val="ListParagraph"/>
+        <w:ind w:left="2160"/>
+        <w:rPr>
+          <w:b/>
+          <w:color w:val="000000" w:themeColor="text1"/>
+        </w:rPr>
+      </w:pPr>
+      <w:r>
+        <w:rPr>
+          <w:b/>
+          <w:color w:val="000000" w:themeColor="text1"/>
+        </w:rPr>
+        <w:t>}</w:t>
+      </w:r>
+    </w:p>
+    <w:p>
+      <w:pPr>
+        <w:pStyle w:val="ListParagraph"/>
+        <w:numPr>
+          <w:ilvl w:val="1"/>
+          <w:numId w:val="11"/>
+        </w:numPr>
+        <w:rPr>
+          <w:color w:val="000000" w:themeColor="text1"/>
+        </w:rPr>
+      </w:pPr>
+      <w:r>
+        <w:t>Submits and stores a review for the ride.</w:t>
+      </w:r>
+      <w:bookmarkStart w:id="0" w:name="_GoBack"/>
+      <w:bookmarkEnd w:id="0"/>
     </w:p>
     <w:sectPr>
       <w:pgSz w:w="12240" w:h="15840"/>
@@ -3250,6 +3693,185 @@
     </w:lvl>
   </w:abstractNum>
   <w:abstractNum w:abstractNumId="6" w15:restartNumberingAfterBreak="0">
+    <w:nsid w:val="49674B43"/>
+    <w:multiLevelType w:val="hybridMultilevel"/>
+    <w:tmpl w:val="4E6E5780"/>
+    <w:lvl w:ilvl="0" w:tplc="0409000F">
+      <w:start w:val="1"/>
+      <w:numFmt w:val="decimal"/>
+      <w:lvlText w:val="%1."/>
+      <w:lvlJc w:val="left"/>
+      <w:pPr>
+        <w:ind w:left="720" w:hanging="360"/>
+      </w:pPr>
+      <w:rPr>
+        <w:rFonts w:hint="default"/>
+      </w:rPr>
+    </w:lvl>
+    <w:lvl w:ilvl="1" w:tplc="04090019">
+      <w:start w:val="1"/>
+      <w:numFmt w:val="lowerLetter"/>
+      <w:lvlText w:val="%2."/>
+      <w:lvlJc w:val="left"/>
+      <w:pPr>
+        <w:ind w:left="1440" w:hanging="360"/>
+      </w:pPr>
+    </w:lvl>
+    <w:lvl w:ilvl="2" w:tplc="0409001B">
+      <w:start w:val="1"/>
+      <w:numFmt w:val="lowerRoman"/>
+      <w:lvlText w:val="%3."/>
+      <w:lvlJc w:val="right"/>
+      <w:pPr>
+        <w:ind w:left="2160" w:hanging="180"/>
+      </w:pPr>
+    </w:lvl>
+    <w:lvl w:ilvl="3" w:tplc="0409000F" w:tentative="1">
+      <w:start w:val="1"/>
+      <w:numFmt w:val="decimal"/>
+      <w:lvlText w:val="%4."/>
+      <w:lvlJc w:val="left"/>
+      <w:pPr>
+        <w:ind w:left="2880" w:hanging="360"/>
+      </w:pPr>
+    </w:lvl>
+    <w:lvl w:ilvl="4" w:tplc="04090019" w:tentative="1">
+      <w:start w:val="1"/>
+      <w:numFmt w:val="lowerLetter"/>
+      <w:lvlText w:val="%5."/>
+      <w:lvlJc w:val="left"/>
+      <w:pPr>
+        <w:ind w:left="3600" w:hanging="360"/>
+      </w:pPr>
+    </w:lvl>
+    <w:lvl w:ilvl="5" w:tplc="0409001B" w:tentative="1">
+      <w:start w:val="1"/>
+      <w:numFmt w:val="lowerRoman"/>
+      <w:lvlText w:val="%6."/>
+      <w:lvlJc w:val="right"/>
+      <w:pPr>
+        <w:ind w:left="4320" w:hanging="180"/>
+      </w:pPr>
+    </w:lvl>
+    <w:lvl w:ilvl="6" w:tplc="0409000F" w:tentative="1">
+      <w:start w:val="1"/>
+      <w:numFmt w:val="decimal"/>
+      <w:lvlText w:val="%7."/>
+      <w:lvlJc w:val="left"/>
+      <w:pPr>
+        <w:ind w:left="5040" w:hanging="360"/>
+      </w:pPr>
+    </w:lvl>
+    <w:lvl w:ilvl="7" w:tplc="04090019" w:tentative="1">
+      <w:start w:val="1"/>
+      <w:numFmt w:val="lowerLetter"/>
+      <w:lvlText w:val="%8."/>
+      <w:lvlJc w:val="left"/>
+      <w:pPr>
+        <w:ind w:left="5760" w:hanging="360"/>
+      </w:pPr>
+    </w:lvl>
+    <w:lvl w:ilvl="8" w:tplc="0409001B" w:tentative="1">
+      <w:start w:val="1"/>
+      <w:numFmt w:val="lowerRoman"/>
+      <w:lvlText w:val="%9."/>
+      <w:lvlJc w:val="right"/>
+      <w:pPr>
+        <w:ind w:left="6480" w:hanging="180"/>
+      </w:pPr>
+    </w:lvl>
+  </w:abstractNum>
+  <w:abstractNum w:abstractNumId="7" w15:restartNumberingAfterBreak="0">
+    <w:nsid w:val="55AA2DD9"/>
+    <w:multiLevelType w:val="hybridMultilevel"/>
+    <w:tmpl w:val="9D36CC12"/>
+    <w:lvl w:ilvl="0" w:tplc="0409000F">
+      <w:start w:val="1"/>
+      <w:numFmt w:val="decimal"/>
+      <w:lvlText w:val="%1."/>
+      <w:lvlJc w:val="left"/>
+      <w:pPr>
+        <w:ind w:left="720" w:hanging="360"/>
+      </w:pPr>
+      <w:rPr>
+        <w:rFonts w:hint="default"/>
+        <w:color w:val="auto"/>
+      </w:rPr>
+    </w:lvl>
+    <w:lvl w:ilvl="1" w:tplc="04090019" w:tentative="1">
+      <w:start w:val="1"/>
+      <w:numFmt w:val="lowerLetter"/>
+      <w:lvlText w:val="%2."/>
+      <w:lvlJc w:val="left"/>
+      <w:pPr>
+        <w:ind w:left="1440" w:hanging="360"/>
+      </w:pPr>
+    </w:lvl>
+    <w:lvl w:ilvl="2" w:tplc="0409001B" w:tentative="1">
+      <w:start w:val="1"/>
+      <w:numFmt w:val="lowerRoman"/>
+      <w:lvlText w:val="%3."/>
+      <w:lvlJc w:val="right"/>
+      <w:pPr>
+        <w:ind w:left="2160" w:hanging="180"/>
+      </w:pPr>
+    </w:lvl>
+    <w:lvl w:ilvl="3" w:tplc="0409000F" w:tentative="1">
+      <w:start w:val="1"/>
+      <w:numFmt w:val="decimal"/>
+      <w:lvlText w:val="%4."/>
+      <w:lvlJc w:val="left"/>
+      <w:pPr>
+        <w:ind w:left="2880" w:hanging="360"/>
+      </w:pPr>
+    </w:lvl>
+    <w:lvl w:ilvl="4" w:tplc="04090019" w:tentative="1">
+      <w:start w:val="1"/>
+      <w:numFmt w:val="lowerLetter"/>
+      <w:lvlText w:val="%5."/>
+      <w:lvlJc w:val="left"/>
+      <w:pPr>
+        <w:ind w:left="3600" w:hanging="360"/>
+      </w:pPr>
+    </w:lvl>
+    <w:lvl w:ilvl="5" w:tplc="0409001B" w:tentative="1">
+      <w:start w:val="1"/>
+      <w:numFmt w:val="lowerRoman"/>
+      <w:lvlText w:val="%6."/>
+      <w:lvlJc w:val="right"/>
+      <w:pPr>
+        <w:ind w:left="4320" w:hanging="180"/>
+      </w:pPr>
+    </w:lvl>
+    <w:lvl w:ilvl="6" w:tplc="0409000F" w:tentative="1">
+      <w:start w:val="1"/>
+      <w:numFmt w:val="decimal"/>
+      <w:lvlText w:val="%7."/>
+      <w:lvlJc w:val="left"/>
+      <w:pPr>
+        <w:ind w:left="5040" w:hanging="360"/>
+      </w:pPr>
+    </w:lvl>
+    <w:lvl w:ilvl="7" w:tplc="04090019" w:tentative="1">
+      <w:start w:val="1"/>
+      <w:numFmt w:val="lowerLetter"/>
+      <w:lvlText w:val="%8."/>
+      <w:lvlJc w:val="left"/>
+      <w:pPr>
+        <w:ind w:left="5760" w:hanging="360"/>
+      </w:pPr>
+    </w:lvl>
+    <w:lvl w:ilvl="8" w:tplc="0409001B" w:tentative="1">
+      <w:start w:val="1"/>
+      <w:numFmt w:val="lowerRoman"/>
+      <w:lvlText w:val="%9."/>
+      <w:lvlJc w:val="right"/>
+      <w:pPr>
+        <w:ind w:left="6480" w:hanging="180"/>
+      </w:pPr>
+    </w:lvl>
+  </w:abstractNum>
+  <w:abstractNum w:abstractNumId="8" w15:restartNumberingAfterBreak="0">
     <w:nsid w:val="6D37303B"/>
     <w:multiLevelType w:val="hybridMultilevel"/>
     <w:tmpl w:val="13A2A3EE"/>
@@ -3339,7 +3961,7 @@
       </w:pPr>
     </w:lvl>
   </w:abstractNum>
-  <w:abstractNum w:abstractNumId="7" w15:restartNumberingAfterBreak="0">
+  <w:abstractNum w:abstractNumId="9" w15:restartNumberingAfterBreak="0">
     <w:nsid w:val="72811513"/>
     <w:multiLevelType w:val="hybridMultilevel"/>
     <w:tmpl w:val="728A709A"/>
@@ -3428,7 +4050,7 @@
       </w:pPr>
     </w:lvl>
   </w:abstractNum>
-  <w:abstractNum w:abstractNumId="8" w15:restartNumberingAfterBreak="0">
+  <w:abstractNum w:abstractNumId="10" w15:restartNumberingAfterBreak="0">
     <w:nsid w:val="788A184C"/>
     <w:multiLevelType w:val="hybridMultilevel"/>
     <w:tmpl w:val="F70C17FE"/>
@@ -3525,16 +4147,16 @@
     <w:abstractNumId w:val="0"/>
   </w:num>
   <w:num w:numId="3">
-    <w:abstractNumId w:val="6"/>
+    <w:abstractNumId w:val="8"/>
   </w:num>
   <w:num w:numId="4">
     <w:abstractNumId w:val="1"/>
   </w:num>
   <w:num w:numId="5">
-    <w:abstractNumId w:val="7"/>
+    <w:abstractNumId w:val="9"/>
   </w:num>
   <w:num w:numId="6">
-    <w:abstractNumId w:val="8"/>
+    <w:abstractNumId w:val="10"/>
   </w:num>
   <w:num w:numId="7">
     <w:abstractNumId w:val="5"/>
@@ -3544,6 +4166,12 @@
   </w:num>
   <w:num w:numId="9">
     <w:abstractNumId w:val="3"/>
+  </w:num>
+  <w:num w:numId="10">
+    <w:abstractNumId w:val="7"/>
+  </w:num>
+  <w:num w:numId="11">
+    <w:abstractNumId w:val="6"/>
   </w:num>
 </w:numbering>
 </file>

</xml_diff>